<commit_message>
updated to word doc
</commit_message>
<xml_diff>
--- a/Angular_5_and_Associated_Technologies.docx
+++ b/Angular_5_and_Associated_Technologies.docx
@@ -78,8 +78,6 @@
         </w:rPr>
         <w:t>The intention of thi</w:t>
       </w:r>
-      <w:bookmarkStart w:id="0" w:name="_GoBack"/>
-      <w:bookmarkEnd w:id="0"/>
       <w:r>
         <w:rPr>
           <w:rFonts w:ascii="Helvetica" w:eastAsia="Times New Roman" w:hAnsi="Helvetica" w:cs="Arial"/>
@@ -1038,8 +1036,8 @@
         <w:lastRenderedPageBreak/>
         <w:t xml:space="preserve">&lt; </w:t>
       </w:r>
-      <w:bookmarkStart w:id="1" w:name="SystemStack"/>
-      <w:bookmarkEnd w:id="1"/>
+      <w:bookmarkStart w:id="0" w:name="SystemStack"/>
+      <w:bookmarkEnd w:id="0"/>
       <w:r>
         <w:rPr>
           <w:rFonts w:ascii="Helvetica" w:eastAsia="Times New Roman" w:hAnsi="Helvetica" w:cs="Arial"/>
@@ -2054,6 +2052,18 @@
         </w:rPr>
         <w:t>?</w:t>
       </w:r>
+      <w:r>
+        <w:rPr>
+          <w:rStyle w:val="Hyperlink"/>
+          <w:rFonts w:ascii="Helvetica" w:eastAsia="Times New Roman" w:hAnsi="Helvetica" w:cs="Arial"/>
+          <w:b/>
+          <w:color w:val="000000" w:themeColor="text1"/>
+          <w:sz w:val="28"/>
+          <w:szCs w:val="28"/>
+          <w:u w:val="none"/>
+        </w:rPr>
+        <w:br/>
+      </w:r>
     </w:p>
     <w:p>
       <w:pPr>
@@ -2078,6 +2088,16 @@
           <w:shd w:val="clear" w:color="auto" w:fill="FFFFFF"/>
         </w:rPr>
         <w:t>Cascading Style Sheets is a style sheet language used for describing the presentation of a document written in a markup language like HTML. CSS is a cornerstone technology of the World Wide Web, alongside HTML and JavaScript</w:t>
+      </w:r>
+      <w:r>
+        <w:rPr>
+          <w:rFonts w:ascii="Helvetica" w:eastAsia="Times New Roman" w:hAnsi="Helvetica" w:cs="Arial"/>
+          <w:color w:val="222222"/>
+          <w:sz w:val="28"/>
+          <w:szCs w:val="28"/>
+          <w:shd w:val="clear" w:color="auto" w:fill="FFFFFF"/>
+        </w:rPr>
+        <w:br/>
       </w:r>
     </w:p>
     <w:p>
@@ -2189,6 +2209,18 @@
         </w:rPr>
         <w:t>?</w:t>
       </w:r>
+      <w:r>
+        <w:rPr>
+          <w:rStyle w:val="Hyperlink"/>
+          <w:rFonts w:ascii="Helvetica" w:eastAsia="Times New Roman" w:hAnsi="Helvetica" w:cs="Arial"/>
+          <w:b/>
+          <w:color w:val="000000" w:themeColor="text1"/>
+          <w:sz w:val="28"/>
+          <w:szCs w:val="28"/>
+          <w:u w:val="none"/>
+        </w:rPr>
+        <w:br/>
+      </w:r>
     </w:p>
     <w:p>
       <w:pPr>
@@ -2284,6 +2316,16 @@
           <w:shd w:val="clear" w:color="auto" w:fill="FFFFFF"/>
         </w:rPr>
         <w:t>for designing websites and web applications. It contains HTML- and CSS-based design templates for typography, forms, buttons, navigation and other interface components, as well as optional JavaScript extensions</w:t>
+      </w:r>
+      <w:r>
+        <w:rPr>
+          <w:rFonts w:ascii="Helvetica" w:eastAsia="Times New Roman" w:hAnsi="Helvetica" w:cs="Arial"/>
+          <w:color w:val="222222"/>
+          <w:sz w:val="28"/>
+          <w:szCs w:val="28"/>
+          <w:shd w:val="clear" w:color="auto" w:fill="FFFFFF"/>
+        </w:rPr>
+        <w:br/>
       </w:r>
     </w:p>
     <w:p>
@@ -2419,6 +2461,15 @@
         </w:rPr>
         <w:t>?</w:t>
       </w:r>
+      <w:r>
+        <w:rPr>
+          <w:rFonts w:ascii="Helvetica" w:eastAsia="Times New Roman" w:hAnsi="Helvetica" w:cs="Arial"/>
+          <w:b/>
+          <w:sz w:val="28"/>
+          <w:szCs w:val="28"/>
+        </w:rPr>
+        <w:br/>
+      </w:r>
     </w:p>
     <w:p>
       <w:pPr>
@@ -2519,7 +2570,23 @@
           <w:sz w:val="28"/>
           <w:szCs w:val="28"/>
         </w:rPr>
-        <w:t>from any endpoint if it’s been modified to do so.</w:t>
+        <w:t>from any endpoint</w:t>
+      </w:r>
+      <w:r>
+        <w:rPr>
+          <w:rFonts w:ascii="Helvetica" w:eastAsia="Times New Roman" w:hAnsi="Helvetica" w:cs="Arial"/>
+          <w:sz w:val="28"/>
+          <w:szCs w:val="28"/>
+        </w:rPr>
+        <w:t xml:space="preserve"> if it’s been modified to do so</w:t>
+      </w:r>
+      <w:r>
+        <w:rPr>
+          <w:rFonts w:ascii="Helvetica" w:eastAsia="Times New Roman" w:hAnsi="Helvetica" w:cs="Arial"/>
+          <w:sz w:val="28"/>
+          <w:szCs w:val="28"/>
+        </w:rPr>
+        <w:br/>
       </w:r>
     </w:p>
     <w:p>
@@ -2591,6 +2658,14 @@
         </w:rPr>
         <w:t>housands of simultaneous users</w:t>
       </w:r>
+      <w:r>
+        <w:rPr>
+          <w:rFonts w:ascii="Helvetica" w:eastAsia="Times New Roman" w:hAnsi="Helvetica" w:cs="Arial"/>
+          <w:sz w:val="28"/>
+          <w:szCs w:val="28"/>
+        </w:rPr>
+        <w:br/>
+      </w:r>
     </w:p>
     <w:p>
       <w:pPr>
@@ -2612,7 +2687,17 @@
           <w:sz w:val="28"/>
           <w:szCs w:val="28"/>
         </w:rPr>
+        <w:lastRenderedPageBreak/>
         <w:t>Sails is the most popular MVC framework for Node.js, designed to emulate the familiar MVC pattern of frameworks</w:t>
+      </w:r>
+      <w:r>
+        <w:rPr>
+          <w:rFonts w:ascii="Helvetica" w:eastAsia="Times New Roman" w:hAnsi="Helvetica" w:cs="Times New Roman"/>
+          <w:color w:val="000000" w:themeColor="text1"/>
+          <w:sz w:val="28"/>
+          <w:szCs w:val="28"/>
+        </w:rPr>
+        <w:br/>
       </w:r>
     </w:p>
     <w:p>
@@ -2746,7 +2831,6 @@
           <w:sz w:val="28"/>
           <w:szCs w:val="28"/>
         </w:rPr>
-        <w:lastRenderedPageBreak/>
         <w:t xml:space="preserve">What is </w:t>
       </w:r>
       <w:hyperlink r:id="rId16" w:history="1">
@@ -3346,6 +3430,14 @@
         </w:rPr>
         <w:t> (Node Package Manager) is a package manager for Node.js with hundreds of thousands of packages</w:t>
       </w:r>
+      <w:r>
+        <w:rPr>
+          <w:rFonts w:ascii="Helvetica" w:eastAsia="Times New Roman" w:hAnsi="Helvetica" w:cs="Arial"/>
+          <w:sz w:val="28"/>
+          <w:szCs w:val="28"/>
+        </w:rPr>
+        <w:br/>
+      </w:r>
     </w:p>
     <w:p>
       <w:pPr>
@@ -3371,6 +3463,16 @@
         </w:rPr>
         <w:t>It automates dependency and package management</w:t>
       </w:r>
+      <w:r>
+        <w:rPr>
+          <w:rFonts w:ascii="Helvetica" w:eastAsia="Times New Roman" w:hAnsi="Helvetica" w:cs="Arial"/>
+          <w:color w:val="000000"/>
+          <w:sz w:val="28"/>
+          <w:szCs w:val="28"/>
+          <w:shd w:val="clear" w:color="auto" w:fill="FFFFFF"/>
+        </w:rPr>
+        <w:br/>
+      </w:r>
     </w:p>
     <w:p>
       <w:pPr>
@@ -3403,6 +3505,7 @@
           <w:ilvl w:val="2"/>
           <w:numId w:val="2"/>
         </w:numPr>
+        <w:ind w:left="1890" w:hanging="450"/>
         <w:textAlignment w:val="center"/>
         <w:rPr>
           <w:rFonts w:ascii="Helvetica" w:eastAsia="Times New Roman" w:hAnsi="Helvetica" w:cs="Arial"/>
@@ -3419,7 +3522,6 @@
           <w:szCs w:val="28"/>
           <w:shd w:val="clear" w:color="auto" w:fill="FFFFFF"/>
         </w:rPr>
-        <w:lastRenderedPageBreak/>
         <w:t xml:space="preserve">Executing the "npm install" command will use the package.json file to (re)install </w:t>
       </w:r>
       <w:r>
@@ -3441,6 +3543,16 @@
           <w:shd w:val="clear" w:color="auto" w:fill="FFFFFF"/>
         </w:rPr>
         <w:t xml:space="preserve"> the project dependencies</w:t>
+      </w:r>
+      <w:r>
+        <w:rPr>
+          <w:rFonts w:ascii="Helvetica" w:eastAsia="Times New Roman" w:hAnsi="Helvetica" w:cs="Arial"/>
+          <w:color w:val="000000"/>
+          <w:sz w:val="28"/>
+          <w:szCs w:val="28"/>
+          <w:shd w:val="clear" w:color="auto" w:fill="FFFFFF"/>
+        </w:rPr>
+        <w:br/>
       </w:r>
     </w:p>
     <w:p>
@@ -3649,7 +3761,23 @@
           <w:sz w:val="28"/>
           <w:szCs w:val="28"/>
         </w:rPr>
-        <w:t> that executes JavaScript code outside of a browser.</w:t>
+        <w:t xml:space="preserve"> that executes JavaScript </w:t>
+      </w:r>
+      <w:r>
+        <w:rPr>
+          <w:rFonts w:ascii="Helvetica" w:eastAsia="Times New Roman" w:hAnsi="Helvetica" w:cs="Arial"/>
+          <w:sz w:val="28"/>
+          <w:szCs w:val="28"/>
+        </w:rPr>
+        <w:t>code outside of a browser</w:t>
+      </w:r>
+      <w:r>
+        <w:rPr>
+          <w:rFonts w:ascii="Helvetica" w:eastAsia="Times New Roman" w:hAnsi="Helvetica" w:cs="Arial"/>
+          <w:sz w:val="28"/>
+          <w:szCs w:val="28"/>
+        </w:rPr>
+        <w:br/>
       </w:r>
     </w:p>
     <w:p>
@@ -3757,7 +3885,23 @@
           <w:sz w:val="28"/>
           <w:szCs w:val="28"/>
         </w:rPr>
-        <w:t>Angular is written in TypeScript.</w:t>
+        <w:t>A</w:t>
+      </w:r>
+      <w:r>
+        <w:rPr>
+          <w:rFonts w:ascii="Helvetica" w:eastAsia="Times New Roman" w:hAnsi="Helvetica" w:cs="Arial"/>
+          <w:sz w:val="28"/>
+          <w:szCs w:val="28"/>
+        </w:rPr>
+        <w:t>ngular is written in TypeScript</w:t>
+      </w:r>
+      <w:r>
+        <w:rPr>
+          <w:rFonts w:ascii="Helvetica" w:eastAsia="Times New Roman" w:hAnsi="Helvetica" w:cs="Arial"/>
+          <w:sz w:val="28"/>
+          <w:szCs w:val="28"/>
+        </w:rPr>
+        <w:br/>
       </w:r>
     </w:p>
     <w:p>
@@ -3782,7 +3926,7 @@
           <w:szCs w:val="28"/>
           <w:shd w:val="clear" w:color="auto" w:fill="FFFFFF"/>
         </w:rPr>
-        <w:t>TypeScript is JavaScript for application-scale development.</w:t>
+        <w:t>TypeScript is JavaScript for application-scale development</w:t>
       </w:r>
     </w:p>
     <w:p>
@@ -3791,6 +3935,7 @@
           <w:ilvl w:val="0"/>
           <w:numId w:val="14"/>
         </w:numPr>
+        <w:ind w:left="1980" w:hanging="450"/>
         <w:textAlignment w:val="center"/>
         <w:rPr>
           <w:rFonts w:ascii="Helvetica" w:eastAsia="Times New Roman" w:hAnsi="Helvetica" w:cs="Arial"/>
@@ -3963,6 +4108,7 @@
           <w:ilvl w:val="0"/>
           <w:numId w:val="14"/>
         </w:numPr>
+        <w:ind w:left="2070" w:hanging="450"/>
         <w:textAlignment w:val="center"/>
         <w:rPr>
           <w:rFonts w:ascii="Helvetica" w:eastAsia="Times New Roman" w:hAnsi="Helvetica" w:cs="Arial"/>
@@ -3989,14 +4135,6 @@
           <w:t>TypeScript tutorial</w:t>
         </w:r>
       </w:hyperlink>
-      <w:r>
-        <w:rPr>
-          <w:rFonts w:ascii="Helvetica" w:eastAsia="Times New Roman" w:hAnsi="Helvetica" w:cs="Arial"/>
-          <w:sz w:val="28"/>
-          <w:szCs w:val="28"/>
-        </w:rPr>
-        <w:t>.</w:t>
-      </w:r>
     </w:p>
     <w:p>
       <w:pPr>
@@ -4128,6 +4266,7 @@
           <w:ilvl w:val="0"/>
           <w:numId w:val="17"/>
         </w:numPr>
+        <w:ind w:left="1890" w:hanging="450"/>
         <w:textAlignment w:val="center"/>
         <w:rPr>
           <w:rFonts w:ascii="Helvetica" w:eastAsia="Times New Roman" w:hAnsi="Helvetica" w:cs="Arial"/>
@@ -4162,7 +4301,7 @@
           <w:sz w:val="28"/>
           <w:szCs w:val="28"/>
         </w:rPr>
-        <w:t>).</w:t>
+        <w:t>)</w:t>
       </w:r>
     </w:p>
     <w:p>
@@ -4171,6 +4310,7 @@
           <w:ilvl w:val="0"/>
           <w:numId w:val="17"/>
         </w:numPr>
+        <w:ind w:left="1890" w:hanging="450"/>
         <w:textAlignment w:val="center"/>
         <w:rPr>
           <w:rFonts w:ascii="Helvetica" w:eastAsia="Times New Roman" w:hAnsi="Helvetica" w:cs="Arial"/>
@@ -4776,6 +4916,7 @@
           <w:sz w:val="28"/>
           <w:szCs w:val="28"/>
         </w:rPr>
+        <w:lastRenderedPageBreak/>
         <w:t xml:space="preserve">You can use the </w:t>
       </w:r>
       <w:r>
@@ -5068,7 +5209,6 @@
           <w:sz w:val="28"/>
           <w:szCs w:val="28"/>
         </w:rPr>
-        <w:lastRenderedPageBreak/>
         <w:t>Create a new Angular Project using angular CLI</w:t>
       </w:r>
     </w:p>
@@ -5752,7 +5892,16 @@
           <w:sz w:val="28"/>
           <w:szCs w:val="28"/>
         </w:rPr>
-        <w:t xml:space="preserve"> something in the data changes</w:t>
+        <w:t xml:space="preserve"> something </w:t>
+      </w:r>
+      <w:r>
+        <w:rPr>
+          <w:rFonts w:ascii="Helvetica" w:eastAsia="Times New Roman" w:hAnsi="Helvetica" w:cs="Arial"/>
+          <w:sz w:val="28"/>
+          <w:szCs w:val="28"/>
+        </w:rPr>
+        <w:lastRenderedPageBreak/>
+        <w:t>in the data changes</w:t>
       </w:r>
       <w:r>
         <w:rPr>
@@ -5960,7 +6109,6 @@
           <w:sz w:val="28"/>
           <w:szCs w:val="28"/>
         </w:rPr>
-        <w:lastRenderedPageBreak/>
         <w:t xml:space="preserve">Angular provides both one and two-way data-binding. </w:t>
       </w:r>
       <w:r>
@@ -6865,7 +7013,6 @@
         <w:rPr>
           <w:rFonts w:ascii="Courier" w:eastAsia="Times New Roman" w:hAnsi="Courier" w:cs="Arial"/>
         </w:rPr>
-        <w:lastRenderedPageBreak/>
         <w:t>package-lock.json</w:t>
       </w:r>
       <w:r>
@@ -7366,6 +7513,7 @@
                 <w:rFonts w:ascii="Helvetica" w:eastAsia="Times New Roman" w:hAnsi="Helvetica" w:cs="Arial"/>
                 <w:bCs/>
               </w:rPr>
+              <w:lastRenderedPageBreak/>
               <w:t>src/app/</w:t>
             </w:r>
           </w:p>
@@ -7604,7 +7752,6 @@
                 <w:rFonts w:ascii="Helvetica" w:eastAsia="Times New Roman" w:hAnsi="Helvetica" w:cs="Arial"/>
                 <w:bCs/>
               </w:rPr>
-              <w:lastRenderedPageBreak/>
               <w:t>.editorconfig</w:t>
             </w:r>
             <w:r>
@@ -8160,6 +8307,7 @@
                 <w:rFonts w:ascii="Helvetica" w:eastAsia="Times New Roman" w:hAnsi="Helvetica" w:cs="Arial"/>
                 <w:bCs/>
               </w:rPr>
+              <w:lastRenderedPageBreak/>
               <w:t>LICENSE</w:t>
             </w:r>
           </w:p>
@@ -8403,7 +8551,6 @@
                 <w:rFonts w:ascii="Helvetica" w:eastAsia="Times New Roman" w:hAnsi="Helvetica" w:cs="Arial"/>
                 <w:bCs/>
               </w:rPr>
-              <w:lastRenderedPageBreak/>
               <w:t>README.md</w:t>
             </w:r>
           </w:p>
@@ -9034,6 +9181,7 @@
                 <w:sz w:val="28"/>
                 <w:szCs w:val="28"/>
               </w:rPr>
+              <w:lastRenderedPageBreak/>
               <w:t>One-way</w:t>
             </w:r>
           </w:p>
@@ -9652,7 +9800,6 @@
                 <w:sz w:val="28"/>
                 <w:szCs w:val="28"/>
               </w:rPr>
-              <w:lastRenderedPageBreak/>
               <w:br/>
               <w:t>bindon-target="expression"</w:t>
             </w:r>
@@ -9693,7 +9840,6 @@
                 <w:sz w:val="28"/>
                 <w:szCs w:val="28"/>
               </w:rPr>
-              <w:lastRenderedPageBreak/>
               <w:t>Two-way</w:t>
             </w:r>
           </w:p>
@@ -9823,6 +9969,7 @@
           <w:sz w:val="28"/>
           <w:szCs w:val="28"/>
         </w:rPr>
+        <w:lastRenderedPageBreak/>
         <w:t> </w:t>
       </w:r>
       <w:r>
@@ -10057,7 +10204,6 @@
         <w:rPr>
           <w:rFonts w:ascii="Courier" w:eastAsia="Times New Roman" w:hAnsi="Courier" w:cs="Arial"/>
         </w:rPr>
-        <w:lastRenderedPageBreak/>
         <w:t>&lt;tr&gt;</w:t>
       </w:r>
     </w:p>
@@ -10337,6 +10483,7 @@
         <w:rPr>
           <w:rFonts w:ascii="Courier" w:eastAsia="Times New Roman" w:hAnsi="Courier" w:cs="Arial"/>
         </w:rPr>
+        <w:lastRenderedPageBreak/>
         <w:t>&lt;/table&gt;</w:t>
       </w:r>
       <w:r>
@@ -10365,7 +10512,6 @@
         <w:textAlignment w:val="center"/>
         <w:rPr>
           <w:rFonts w:ascii="Helvetica" w:eastAsia="Times New Roman" w:hAnsi="Helvetica" w:cs="Arial"/>
-          <w:b/>
           <w:bCs/>
           <w:sz w:val="28"/>
           <w:szCs w:val="28"/>
@@ -10381,7 +10527,1548 @@
         </w:rPr>
         <w:t xml:space="preserve">What are </w:t>
       </w:r>
+      <w:r>
+        <w:rPr>
+          <w:rFonts w:ascii="Helvetica" w:eastAsia="Times New Roman" w:hAnsi="Helvetica" w:cs="Arial"/>
+          <w:b/>
+          <w:bCs/>
+          <w:sz w:val="28"/>
+          <w:szCs w:val="28"/>
+        </w:rPr>
+        <w:t>Decorators</w:t>
+      </w:r>
+      <w:r>
+        <w:rPr>
+          <w:rFonts w:ascii="Helvetica" w:eastAsia="Times New Roman" w:hAnsi="Helvetica" w:cs="Arial"/>
+          <w:b/>
+          <w:bCs/>
+          <w:sz w:val="28"/>
+          <w:szCs w:val="28"/>
+        </w:rPr>
+        <w:t>?</w:t>
+      </w:r>
+    </w:p>
+    <w:p>
+      <w:pPr>
+        <w:ind w:left="360" w:hanging="90"/>
+        <w:textAlignment w:val="center"/>
+        <w:rPr>
+          <w:rFonts w:ascii="Helvetica" w:eastAsia="Times New Roman" w:hAnsi="Helvetica" w:cs="Arial"/>
+          <w:bCs/>
+          <w:sz w:val="28"/>
+          <w:szCs w:val="28"/>
+        </w:rPr>
+      </w:pPr>
+    </w:p>
+    <w:p>
+      <w:pPr>
+        <w:ind w:left="810" w:hanging="90"/>
+        <w:textAlignment w:val="center"/>
+        <w:rPr>
+          <w:rFonts w:ascii="Courier" w:eastAsia="Times New Roman" w:hAnsi="Courier" w:cs="Arial"/>
+          <w:bCs/>
+        </w:rPr>
+      </w:pPr>
+      <w:r>
+        <w:rPr>
+          <w:rFonts w:ascii="Courier" w:eastAsia="Times New Roman" w:hAnsi="Courier" w:cs="Arial"/>
+          <w:b/>
+          <w:bCs/>
+          <w:color w:val="FF0000"/>
+          <w:highlight w:val="yellow"/>
+        </w:rPr>
+        <w:t>@Component</w:t>
+      </w:r>
+      <w:r>
+        <w:rPr>
+          <w:rFonts w:ascii="Courier" w:eastAsia="Times New Roman" w:hAnsi="Courier" w:cs="Arial"/>
+          <w:bCs/>
+        </w:rPr>
+        <w:t>({</w:t>
+      </w:r>
+    </w:p>
+    <w:p>
+      <w:pPr>
+        <w:ind w:left="1350" w:hanging="90"/>
+        <w:textAlignment w:val="center"/>
+        <w:rPr>
+          <w:rFonts w:ascii="Courier" w:eastAsia="Times New Roman" w:hAnsi="Courier" w:cs="Arial"/>
+          <w:bCs/>
+        </w:rPr>
+      </w:pPr>
+      <w:r>
+        <w:rPr>
+          <w:rFonts w:ascii="Courier" w:eastAsia="Times New Roman" w:hAnsi="Courier" w:cs="Arial"/>
+          <w:bCs/>
+        </w:rPr>
+        <w:t>selector: 'app-student',</w:t>
+      </w:r>
+    </w:p>
+    <w:p>
+      <w:pPr>
+        <w:ind w:left="1350" w:hanging="90"/>
+        <w:textAlignment w:val="center"/>
+        <w:rPr>
+          <w:rFonts w:ascii="Courier" w:eastAsia="Times New Roman" w:hAnsi="Courier" w:cs="Arial"/>
+          <w:bCs/>
+        </w:rPr>
+      </w:pPr>
+      <w:r>
+        <w:rPr>
+          <w:rFonts w:ascii="Courier" w:eastAsia="Times New Roman" w:hAnsi="Courier" w:cs="Arial"/>
+          <w:bCs/>
+        </w:rPr>
+        <w:t>templateUrl: './student.component.html',</w:t>
+      </w:r>
+    </w:p>
+    <w:p>
+      <w:pPr>
+        <w:ind w:left="1350" w:hanging="90"/>
+        <w:textAlignment w:val="center"/>
+        <w:rPr>
+          <w:rFonts w:ascii="Courier" w:eastAsia="Times New Roman" w:hAnsi="Courier" w:cs="Arial"/>
+          <w:bCs/>
+        </w:rPr>
+      </w:pPr>
+      <w:r>
+        <w:rPr>
+          <w:rFonts w:ascii="Courier" w:eastAsia="Times New Roman" w:hAnsi="Courier" w:cs="Arial"/>
+          <w:bCs/>
+        </w:rPr>
+        <w:t>styleUrls: ['./student.component.css'],</w:t>
+      </w:r>
+    </w:p>
+    <w:p>
+      <w:pPr>
+        <w:ind w:left="1350" w:hanging="90"/>
+        <w:textAlignment w:val="center"/>
+        <w:rPr>
+          <w:rFonts w:ascii="Courier" w:eastAsia="Times New Roman" w:hAnsi="Courier" w:cs="Arial"/>
+          <w:bCs/>
+        </w:rPr>
+      </w:pPr>
+      <w:r>
+        <w:rPr>
+          <w:rFonts w:ascii="Courier" w:eastAsia="Times New Roman" w:hAnsi="Courier" w:cs="Arial"/>
+          <w:bCs/>
+        </w:rPr>
+        <w:t>animations: [fadeInAnimation]</w:t>
+      </w:r>
+    </w:p>
+    <w:p>
+      <w:pPr>
+        <w:ind w:left="810"/>
+        <w:textAlignment w:val="center"/>
+        <w:rPr>
+          <w:rFonts w:ascii="Courier" w:eastAsia="Times New Roman" w:hAnsi="Courier" w:cs="Arial"/>
+          <w:bCs/>
+        </w:rPr>
+      </w:pPr>
+      <w:r>
+        <w:rPr>
+          <w:rFonts w:ascii="Courier" w:eastAsia="Times New Roman" w:hAnsi="Courier" w:cs="Arial"/>
+          <w:bCs/>
+        </w:rPr>
+        <w:t>})</w:t>
+      </w:r>
+    </w:p>
+    <w:p>
+      <w:pPr>
+        <w:ind w:left="810"/>
+        <w:textAlignment w:val="center"/>
+        <w:rPr>
+          <w:rFonts w:ascii="Courier" w:eastAsia="Times New Roman" w:hAnsi="Courier" w:cs="Arial"/>
+          <w:bCs/>
+        </w:rPr>
+      </w:pPr>
+      <w:r>
+        <w:rPr>
+          <w:rFonts w:ascii="Courier" w:eastAsia="Times New Roman" w:hAnsi="Courier" w:cs="Arial"/>
+          <w:bCs/>
+        </w:rPr>
+        <w:t>export class StudentComponent implements OnInit {</w:t>
+      </w:r>
+    </w:p>
+    <w:p>
+      <w:pPr>
+        <w:ind w:left="810"/>
+        <w:textAlignment w:val="center"/>
+        <w:rPr>
+          <w:rFonts w:ascii="Courier" w:eastAsia="Times New Roman" w:hAnsi="Courier" w:cs="Arial"/>
+          <w:bCs/>
+        </w:rPr>
+      </w:pPr>
+      <w:r>
+        <w:rPr>
+          <w:rFonts w:ascii="Courier" w:eastAsia="Times New Roman" w:hAnsi="Courier" w:cs="Arial"/>
+          <w:bCs/>
+        </w:rPr>
+        <w:t>...</w:t>
+      </w:r>
+    </w:p>
+    <w:p>
+      <w:pPr>
+        <w:ind w:left="810"/>
+        <w:textAlignment w:val="center"/>
+        <w:rPr>
+          <w:rFonts w:ascii="Courier" w:eastAsia="Times New Roman" w:hAnsi="Courier" w:cs="Arial"/>
+          <w:bCs/>
+        </w:rPr>
+      </w:pPr>
+    </w:p>
+    <w:p>
+      <w:pPr>
+        <w:ind w:left="810"/>
+        <w:textAlignment w:val="center"/>
+        <w:rPr>
+          <w:rFonts w:ascii="Courier" w:eastAsia="Times New Roman" w:hAnsi="Courier" w:cs="Arial"/>
+          <w:bCs/>
+        </w:rPr>
+      </w:pPr>
+    </w:p>
+    <w:p>
+      <w:pPr>
+        <w:ind w:left="810"/>
+        <w:textAlignment w:val="center"/>
+        <w:rPr>
+          <w:rFonts w:ascii="Courier" w:eastAsia="Times New Roman" w:hAnsi="Courier" w:cs="Arial"/>
+          <w:bCs/>
+        </w:rPr>
+      </w:pPr>
+      <w:r>
+        <w:rPr>
+          <w:rFonts w:ascii="Courier" w:eastAsia="Times New Roman" w:hAnsi="Courier" w:cs="Arial"/>
+          <w:b/>
+          <w:bCs/>
+          <w:color w:val="FF0000"/>
+          <w:highlight w:val="yellow"/>
+        </w:rPr>
+        <w:t>@Component</w:t>
+      </w:r>
+      <w:r>
+        <w:rPr>
+          <w:rFonts w:ascii="Courier" w:eastAsia="Times New Roman" w:hAnsi="Courier" w:cs="Arial"/>
+          <w:bCs/>
+        </w:rPr>
+        <w:t>({</w:t>
+      </w:r>
+    </w:p>
+    <w:p>
+      <w:pPr>
+        <w:ind w:left="810"/>
+        <w:textAlignment w:val="center"/>
+        <w:rPr>
+          <w:rFonts w:ascii="Courier" w:eastAsia="Times New Roman" w:hAnsi="Courier" w:cs="Arial"/>
+          <w:bCs/>
+        </w:rPr>
+      </w:pPr>
+      <w:r>
+        <w:rPr>
+          <w:rFonts w:ascii="Courier" w:eastAsia="Times New Roman" w:hAnsi="Courier" w:cs="Arial"/>
+          <w:bCs/>
+        </w:rPr>
+        <w:t xml:space="preserve">  selector: 'app-root',</w:t>
+      </w:r>
+    </w:p>
+    <w:p>
+      <w:pPr>
+        <w:ind w:left="810"/>
+        <w:textAlignment w:val="center"/>
+        <w:rPr>
+          <w:rFonts w:ascii="Courier" w:eastAsia="Times New Roman" w:hAnsi="Courier" w:cs="Arial"/>
+          <w:bCs/>
+        </w:rPr>
+      </w:pPr>
+      <w:r>
+        <w:rPr>
+          <w:rFonts w:ascii="Courier" w:eastAsia="Times New Roman" w:hAnsi="Courier" w:cs="Arial"/>
+          <w:bCs/>
+        </w:rPr>
+        <w:t xml:space="preserve">  templateUrl: './app.component.html',</w:t>
+      </w:r>
+    </w:p>
+    <w:p>
+      <w:pPr>
+        <w:ind w:left="810"/>
+        <w:textAlignment w:val="center"/>
+        <w:rPr>
+          <w:rFonts w:ascii="Courier" w:eastAsia="Times New Roman" w:hAnsi="Courier" w:cs="Arial"/>
+          <w:bCs/>
+        </w:rPr>
+      </w:pPr>
+      <w:r>
+        <w:rPr>
+          <w:rFonts w:ascii="Courier" w:eastAsia="Times New Roman" w:hAnsi="Courier" w:cs="Arial"/>
+          <w:bCs/>
+        </w:rPr>
+        <w:t xml:space="preserve">  styleUrls: ['./app.component.css'],</w:t>
+      </w:r>
+    </w:p>
+    <w:p>
+      <w:pPr>
+        <w:ind w:left="810"/>
+        <w:textAlignment w:val="center"/>
+        <w:rPr>
+          <w:rFonts w:ascii="Courier" w:eastAsia="Times New Roman" w:hAnsi="Courier" w:cs="Arial"/>
+          <w:bCs/>
+        </w:rPr>
+      </w:pPr>
+      <w:r>
+        <w:rPr>
+          <w:rFonts w:ascii="Courier" w:eastAsia="Times New Roman" w:hAnsi="Courier" w:cs="Arial"/>
+          <w:bCs/>
+        </w:rPr>
+        <w:t>})</w:t>
+      </w:r>
+    </w:p>
+    <w:p>
+      <w:pPr>
+        <w:ind w:left="810"/>
+        <w:textAlignment w:val="center"/>
+        <w:rPr>
+          <w:rFonts w:ascii="Courier" w:eastAsia="Times New Roman" w:hAnsi="Courier" w:cs="Arial"/>
+          <w:bCs/>
+        </w:rPr>
+      </w:pPr>
+      <w:r>
+        <w:rPr>
+          <w:rFonts w:ascii="Courier" w:eastAsia="Times New Roman" w:hAnsi="Courier" w:cs="Arial"/>
+          <w:bCs/>
+        </w:rPr>
+        <w:t>export class AppComponent {</w:t>
+      </w:r>
+    </w:p>
+    <w:p>
+      <w:pPr>
+        <w:ind w:left="810"/>
+        <w:textAlignment w:val="center"/>
+        <w:rPr>
+          <w:rFonts w:ascii="Courier" w:eastAsia="Times New Roman" w:hAnsi="Courier" w:cs="Arial"/>
+          <w:bCs/>
+        </w:rPr>
+      </w:pPr>
+      <w:r>
+        <w:rPr>
+          <w:rFonts w:ascii="Courier" w:eastAsia="Times New Roman" w:hAnsi="Courier" w:cs="Arial"/>
+          <w:bCs/>
+        </w:rPr>
+        <w:t xml:space="preserve">  </w:t>
+      </w:r>
+      <w:r>
+        <w:rPr>
+          <w:rFonts w:ascii="Courier" w:eastAsia="Times New Roman" w:hAnsi="Courier" w:cs="Arial"/>
+          <w:b/>
+          <w:bCs/>
+          <w:color w:val="FF0000"/>
+          <w:highlight w:val="yellow"/>
+        </w:rPr>
+        <w:t>@Input()</w:t>
+      </w:r>
+      <w:r>
+        <w:rPr>
+          <w:rFonts w:ascii="Courier" w:eastAsia="Times New Roman" w:hAnsi="Courier" w:cs="Arial"/>
+          <w:bCs/>
+        </w:rPr>
+        <w:t xml:space="preserve"> erro</w:t>
+      </w:r>
+      <w:r>
+        <w:rPr>
+          <w:rFonts w:ascii="Courier" w:eastAsia="Times New Roman" w:hAnsi="Courier" w:cs="Arial"/>
+          <w:bCs/>
+        </w:rPr>
+        <w:t>r</w:t>
+      </w:r>
+      <w:r>
+        <w:rPr>
+          <w:rFonts w:ascii="Courier" w:eastAsia="Times New Roman" w:hAnsi="Courier" w:cs="Arial"/>
+          <w:bCs/>
+        </w:rPr>
+        <w:t>Message: string;</w:t>
+      </w:r>
+    </w:p>
+    <w:p>
+      <w:pPr>
+        <w:ind w:left="810"/>
+        <w:textAlignment w:val="center"/>
+        <w:rPr>
+          <w:rFonts w:ascii="Courier" w:eastAsia="Times New Roman" w:hAnsi="Courier" w:cs="Arial"/>
+          <w:bCs/>
+        </w:rPr>
+      </w:pPr>
+      <w:r>
+        <w:rPr>
+          <w:rFonts w:ascii="Courier" w:eastAsia="Times New Roman" w:hAnsi="Courier" w:cs="Arial"/>
+          <w:bCs/>
+        </w:rPr>
+        <w:t>}</w:t>
+      </w:r>
+    </w:p>
+    <w:p>
+      <w:pPr>
+        <w:ind w:left="810"/>
+        <w:textAlignment w:val="center"/>
+        <w:rPr>
+          <w:rFonts w:ascii="Courier" w:eastAsia="Times New Roman" w:hAnsi="Courier" w:cs="Arial"/>
+          <w:bCs/>
+        </w:rPr>
+      </w:pPr>
+      <w:r>
+        <w:rPr>
+          <w:rFonts w:ascii="Courier" w:eastAsia="Times New Roman" w:hAnsi="Courier" w:cs="Arial"/>
+          <w:bCs/>
+        </w:rPr>
+        <w:t>...</w:t>
+      </w:r>
+    </w:p>
+    <w:p>
+      <w:pPr>
+        <w:ind w:left="810"/>
+        <w:textAlignment w:val="center"/>
+        <w:rPr>
+          <w:rFonts w:ascii="Courier" w:eastAsia="Times New Roman" w:hAnsi="Courier" w:cs="Arial"/>
+          <w:bCs/>
+        </w:rPr>
+      </w:pPr>
+    </w:p>
+    <w:p>
+      <w:pPr>
+        <w:ind w:left="810"/>
+        <w:textAlignment w:val="center"/>
+        <w:rPr>
+          <w:rFonts w:ascii="Courier" w:eastAsia="Times New Roman" w:hAnsi="Courier" w:cs="Arial"/>
+          <w:bCs/>
+        </w:rPr>
+      </w:pPr>
+    </w:p>
+    <w:p>
+      <w:pPr>
+        <w:ind w:left="810"/>
+        <w:textAlignment w:val="center"/>
+        <w:rPr>
+          <w:rFonts w:ascii="Courier" w:eastAsia="Times New Roman" w:hAnsi="Courier" w:cs="Arial"/>
+          <w:bCs/>
+        </w:rPr>
+      </w:pPr>
+      <w:r>
+        <w:rPr>
+          <w:rFonts w:ascii="Courier" w:eastAsia="Times New Roman" w:hAnsi="Courier" w:cs="Arial"/>
+          <w:bCs/>
+        </w:rPr>
+        <w:t>@Component({</w:t>
+      </w:r>
+    </w:p>
+    <w:p>
+      <w:pPr>
+        <w:ind w:left="810" w:firstLine="630"/>
+        <w:textAlignment w:val="center"/>
+        <w:rPr>
+          <w:rFonts w:ascii="Courier" w:eastAsia="Times New Roman" w:hAnsi="Courier" w:cs="Arial"/>
+          <w:bCs/>
+        </w:rPr>
+      </w:pPr>
+      <w:r>
+        <w:rPr>
+          <w:rFonts w:ascii="Courier" w:eastAsia="Times New Roman" w:hAnsi="Courier" w:cs="Arial"/>
+          <w:bCs/>
+        </w:rPr>
+        <w:t>selector: 'app-delete-confirm',</w:t>
+      </w:r>
+    </w:p>
+    <w:p>
+      <w:pPr>
+        <w:ind w:left="810" w:firstLine="630"/>
+        <w:textAlignment w:val="center"/>
+        <w:rPr>
+          <w:rFonts w:ascii="Courier" w:eastAsia="Times New Roman" w:hAnsi="Courier" w:cs="Arial"/>
+          <w:bCs/>
+        </w:rPr>
+      </w:pPr>
+      <w:r>
+        <w:rPr>
+          <w:rFonts w:ascii="Courier" w:eastAsia="Times New Roman" w:hAnsi="Courier" w:cs="Arial"/>
+          <w:bCs/>
+        </w:rPr>
+        <w:t>templateUrl: './delete-confirm.component.html',</w:t>
+      </w:r>
+    </w:p>
+    <w:p>
+      <w:pPr>
+        <w:ind w:left="810" w:firstLine="630"/>
+        <w:textAlignment w:val="center"/>
+        <w:rPr>
+          <w:rFonts w:ascii="Courier" w:eastAsia="Times New Roman" w:hAnsi="Courier" w:cs="Arial"/>
+          <w:bCs/>
+        </w:rPr>
+      </w:pPr>
+      <w:r>
+        <w:rPr>
+          <w:rFonts w:ascii="Courier" w:eastAsia="Times New Roman" w:hAnsi="Courier" w:cs="Arial"/>
+          <w:bCs/>
+        </w:rPr>
+        <w:t>styleUrls: ['./delete-confirm.component.css']</w:t>
+      </w:r>
+    </w:p>
+    <w:p>
+      <w:pPr>
+        <w:ind w:left="810"/>
+        <w:textAlignment w:val="center"/>
+        <w:rPr>
+          <w:rFonts w:ascii="Courier" w:eastAsia="Times New Roman" w:hAnsi="Courier" w:cs="Arial"/>
+          <w:bCs/>
+        </w:rPr>
+      </w:pPr>
+      <w:r>
+        <w:rPr>
+          <w:rFonts w:ascii="Courier" w:eastAsia="Times New Roman" w:hAnsi="Courier" w:cs="Arial"/>
+          <w:bCs/>
+        </w:rPr>
+        <w:t>})</w:t>
+      </w:r>
+    </w:p>
+    <w:p>
+      <w:pPr>
+        <w:ind w:left="810"/>
+        <w:textAlignment w:val="center"/>
+        <w:rPr>
+          <w:rFonts w:ascii="Courier" w:eastAsia="Times New Roman" w:hAnsi="Courier" w:cs="Arial"/>
+          <w:bCs/>
+        </w:rPr>
+      </w:pPr>
+      <w:r>
+        <w:rPr>
+          <w:rFonts w:ascii="Courier" w:eastAsia="Times New Roman" w:hAnsi="Courier" w:cs="Arial"/>
+          <w:bCs/>
+        </w:rPr>
+        <w:t>export class DeleteConfirmComponent implements OnInit {</w:t>
+      </w:r>
+    </w:p>
+    <w:p>
+      <w:pPr>
+        <w:ind w:left="810"/>
+        <w:textAlignment w:val="center"/>
+        <w:rPr>
+          <w:rFonts w:ascii="Courier" w:eastAsia="Times New Roman" w:hAnsi="Courier" w:cs="Arial"/>
+          <w:bCs/>
+        </w:rPr>
+      </w:pPr>
+      <w:r>
+        <w:rPr>
+          <w:rFonts w:ascii="Courier" w:eastAsia="Times New Roman" w:hAnsi="Courier" w:cs="Arial"/>
+          <w:bCs/>
+        </w:rPr>
+        <w:t>constructor</w:t>
+      </w:r>
+      <w:r>
+        <w:rPr>
+          <w:rFonts w:ascii="Courier" w:eastAsia="Times New Roman" w:hAnsi="Courier" w:cs="Arial"/>
+          <w:b/>
+          <w:bCs/>
+          <w:color w:val="FF0000"/>
+          <w:highlight w:val="yellow"/>
+        </w:rPr>
+        <w:t>(@Inject(MAT_DIALOG_DATA)</w:t>
+      </w:r>
+      <w:r>
+        <w:rPr>
+          <w:rFonts w:ascii="Courier" w:eastAsia="Times New Roman" w:hAnsi="Courier" w:cs="Arial"/>
+          <w:bCs/>
+        </w:rPr>
+        <w:t xml:space="preserve"> public data: any) {}</w:t>
+      </w:r>
+    </w:p>
+    <w:p>
+      <w:pPr>
+        <w:ind w:left="810"/>
+        <w:textAlignment w:val="center"/>
+        <w:rPr>
+          <w:rFonts w:ascii="Courier" w:eastAsia="Times New Roman" w:hAnsi="Courier" w:cs="Arial"/>
+          <w:bCs/>
+        </w:rPr>
+      </w:pPr>
+      <w:r>
+        <w:rPr>
+          <w:rFonts w:ascii="Courier" w:eastAsia="Times New Roman" w:hAnsi="Courier" w:cs="Arial"/>
+          <w:bCs/>
+        </w:rPr>
+        <w:t>...</w:t>
+      </w:r>
+    </w:p>
+    <w:p>
+      <w:pPr>
+        <w:ind w:left="360"/>
+        <w:textAlignment w:val="center"/>
+        <w:rPr>
+          <w:rFonts w:ascii="Helvetica" w:eastAsia="Times New Roman" w:hAnsi="Helvetica" w:cs="Arial"/>
+          <w:bCs/>
+          <w:sz w:val="28"/>
+          <w:szCs w:val="28"/>
+        </w:rPr>
+      </w:pPr>
+    </w:p>
+    <w:p>
+      <w:pPr>
+        <w:numPr>
+          <w:ilvl w:val="1"/>
+          <w:numId w:val="7"/>
+        </w:numPr>
+        <w:ind w:left="1170" w:hanging="270"/>
+        <w:textAlignment w:val="center"/>
+        <w:rPr>
+          <w:rFonts w:ascii="Helvetica" w:eastAsia="Times New Roman" w:hAnsi="Helvetica" w:cs="Arial"/>
+          <w:bCs/>
+          <w:sz w:val="28"/>
+          <w:szCs w:val="28"/>
+        </w:rPr>
+      </w:pPr>
+      <w:r>
+        <w:rPr>
+          <w:rFonts w:ascii="Helvetica" w:eastAsia="Times New Roman" w:hAnsi="Helvetica" w:cs="Arial"/>
+          <w:bCs/>
+          <w:sz w:val="28"/>
+          <w:szCs w:val="28"/>
+        </w:rPr>
+        <w:t>When used as a design pattern</w:t>
+      </w:r>
+      <w:r>
+        <w:rPr>
+          <w:rFonts w:ascii="Helvetica" w:eastAsia="Times New Roman" w:hAnsi="Helvetica" w:cs="Arial"/>
+          <w:bCs/>
+          <w:sz w:val="28"/>
+          <w:szCs w:val="28"/>
+        </w:rPr>
+        <w:t>…</w:t>
+      </w:r>
+    </w:p>
+    <w:p>
+      <w:pPr>
+        <w:numPr>
+          <w:ilvl w:val="2"/>
+          <w:numId w:val="7"/>
+        </w:numPr>
+        <w:ind w:left="1620"/>
+        <w:textAlignment w:val="center"/>
+        <w:rPr>
+          <w:rFonts w:ascii="Helvetica" w:eastAsia="Times New Roman" w:hAnsi="Helvetica" w:cs="Arial"/>
+          <w:bCs/>
+          <w:sz w:val="28"/>
+          <w:szCs w:val="28"/>
+        </w:rPr>
+      </w:pPr>
+      <w:r>
+        <w:rPr>
+          <w:rFonts w:ascii="Helvetica" w:eastAsia="Times New Roman" w:hAnsi="Helvetica" w:cs="Arial"/>
+          <w:bCs/>
+          <w:sz w:val="28"/>
+          <w:szCs w:val="28"/>
+        </w:rPr>
+        <w:t>They dynamically attach additiona</w:t>
+      </w:r>
+      <w:r>
+        <w:rPr>
+          <w:rFonts w:ascii="Helvetica" w:eastAsia="Times New Roman" w:hAnsi="Helvetica" w:cs="Arial"/>
+          <w:bCs/>
+          <w:sz w:val="28"/>
+          <w:szCs w:val="28"/>
+        </w:rPr>
+        <w:t>l responsibilities to an object</w:t>
+      </w:r>
+    </w:p>
+    <w:p>
+      <w:pPr>
+        <w:numPr>
+          <w:ilvl w:val="2"/>
+          <w:numId w:val="7"/>
+        </w:numPr>
+        <w:ind w:left="1620"/>
+        <w:textAlignment w:val="center"/>
+        <w:rPr>
+          <w:rFonts w:ascii="Helvetica" w:eastAsia="Times New Roman" w:hAnsi="Helvetica" w:cs="Arial"/>
+          <w:bCs/>
+          <w:sz w:val="28"/>
+          <w:szCs w:val="28"/>
+        </w:rPr>
+      </w:pPr>
+      <w:r>
+        <w:rPr>
+          <w:rFonts w:ascii="Helvetica" w:eastAsia="Times New Roman" w:hAnsi="Helvetica" w:cs="Arial"/>
+          <w:bCs/>
+          <w:sz w:val="28"/>
+          <w:szCs w:val="28"/>
+        </w:rPr>
+        <w:t>They’re a flexible alternative to sub-classing for extending functionality</w:t>
+      </w:r>
+    </w:p>
+    <w:p>
+      <w:pPr>
+        <w:numPr>
+          <w:ilvl w:val="2"/>
+          <w:numId w:val="7"/>
+        </w:numPr>
+        <w:ind w:left="1620"/>
+        <w:textAlignment w:val="center"/>
+        <w:rPr>
+          <w:rFonts w:ascii="Helvetica" w:eastAsia="Times New Roman" w:hAnsi="Helvetica" w:cs="Arial"/>
+          <w:bCs/>
+          <w:sz w:val="28"/>
+          <w:szCs w:val="28"/>
+        </w:rPr>
+      </w:pPr>
+      <w:r>
+        <w:rPr>
+          <w:rFonts w:ascii="Helvetica" w:eastAsia="Times New Roman" w:hAnsi="Helvetica" w:cs="Arial"/>
+          <w:bCs/>
+          <w:sz w:val="28"/>
+          <w:szCs w:val="28"/>
+        </w:rPr>
+        <w:t>They will probably become a part of JavaScript ES7</w:t>
+      </w:r>
+    </w:p>
+    <w:p>
+      <w:pPr>
+        <w:numPr>
+          <w:ilvl w:val="2"/>
+          <w:numId w:val="7"/>
+        </w:numPr>
+        <w:ind w:left="1620"/>
+        <w:textAlignment w:val="center"/>
+        <w:rPr>
+          <w:rFonts w:ascii="Helvetica" w:eastAsia="Times New Roman" w:hAnsi="Helvetica" w:cs="Arial"/>
+          <w:bCs/>
+          <w:sz w:val="28"/>
+          <w:szCs w:val="28"/>
+        </w:rPr>
+      </w:pPr>
+      <w:r>
+        <w:rPr>
+          <w:rFonts w:ascii="Helvetica" w:eastAsia="Times New Roman" w:hAnsi="Helvetica" w:cs="Arial"/>
+          <w:bCs/>
+          <w:sz w:val="28"/>
+          <w:szCs w:val="28"/>
+        </w:rPr>
+        <w:t>Decorators are part of TypeScript now so we can use them</w:t>
+      </w:r>
+      <w:r>
+        <w:rPr>
+          <w:rFonts w:ascii="Helvetica" w:eastAsia="Times New Roman" w:hAnsi="Helvetica" w:cs="Arial"/>
+          <w:bCs/>
+          <w:sz w:val="28"/>
+          <w:szCs w:val="28"/>
+        </w:rPr>
+        <w:br/>
+      </w:r>
+    </w:p>
+    <w:p>
+      <w:pPr>
+        <w:numPr>
+          <w:ilvl w:val="1"/>
+          <w:numId w:val="7"/>
+        </w:numPr>
+        <w:ind w:left="1260"/>
+        <w:textAlignment w:val="center"/>
+        <w:rPr>
+          <w:rFonts w:ascii="Helvetica" w:eastAsia="Times New Roman" w:hAnsi="Helvetica" w:cs="Arial"/>
+          <w:bCs/>
+          <w:sz w:val="28"/>
+          <w:szCs w:val="28"/>
+        </w:rPr>
+      </w:pPr>
+      <w:r>
+        <w:rPr>
+          <w:rFonts w:ascii="Helvetica" w:eastAsia="Times New Roman" w:hAnsi="Helvetica" w:cs="Arial"/>
+          <w:bCs/>
+          <w:sz w:val="28"/>
+          <w:szCs w:val="28"/>
+        </w:rPr>
+        <w:t>When used in TypeScript</w:t>
+      </w:r>
+      <w:r>
+        <w:rPr>
+          <w:rFonts w:ascii="Helvetica" w:eastAsia="Times New Roman" w:hAnsi="Helvetica" w:cs="Arial"/>
+          <w:bCs/>
+          <w:sz w:val="28"/>
+          <w:szCs w:val="28"/>
+        </w:rPr>
+        <w:t>…</w:t>
+      </w:r>
+    </w:p>
+    <w:p>
+      <w:pPr>
+        <w:numPr>
+          <w:ilvl w:val="2"/>
+          <w:numId w:val="7"/>
+        </w:numPr>
+        <w:ind w:left="1710" w:hanging="450"/>
+        <w:textAlignment w:val="center"/>
+        <w:rPr>
+          <w:rFonts w:ascii="Helvetica" w:eastAsia="Times New Roman" w:hAnsi="Helvetica" w:cs="Arial"/>
+          <w:bCs/>
+          <w:sz w:val="28"/>
+          <w:szCs w:val="28"/>
+        </w:rPr>
+      </w:pPr>
+      <w:r>
+        <w:rPr>
+          <w:rFonts w:ascii="Helvetica" w:eastAsia="Times New Roman" w:hAnsi="Helvetica" w:cs="Arial"/>
+          <w:bCs/>
+          <w:sz w:val="28"/>
+          <w:szCs w:val="28"/>
+        </w:rPr>
+        <w:t xml:space="preserve">They </w:t>
+      </w:r>
+      <w:r>
+        <w:rPr>
+          <w:rFonts w:ascii="Helvetica" w:eastAsia="Times New Roman" w:hAnsi="Helvetica" w:cs="Arial"/>
+          <w:bCs/>
+          <w:sz w:val="28"/>
+          <w:szCs w:val="28"/>
+        </w:rPr>
+        <w:t xml:space="preserve">are functions that </w:t>
+      </w:r>
+      <w:r>
+        <w:rPr>
+          <w:rFonts w:ascii="Helvetica" w:eastAsia="Times New Roman" w:hAnsi="Helvetica" w:cs="Arial"/>
+          <w:bCs/>
+          <w:sz w:val="28"/>
+          <w:szCs w:val="28"/>
+        </w:rPr>
+        <w:t>provide a way to add meta</w:t>
+      </w:r>
+      <w:r>
+        <w:rPr>
+          <w:rFonts w:ascii="Helvetica" w:eastAsia="Times New Roman" w:hAnsi="Helvetica" w:cs="Arial"/>
+          <w:bCs/>
+          <w:sz w:val="28"/>
+          <w:szCs w:val="28"/>
+        </w:rPr>
+        <w:t>-</w:t>
+      </w:r>
+      <w:r>
+        <w:rPr>
+          <w:rFonts w:ascii="Helvetica" w:eastAsia="Times New Roman" w:hAnsi="Helvetica" w:cs="Arial"/>
+          <w:bCs/>
+          <w:sz w:val="28"/>
+          <w:szCs w:val="28"/>
+        </w:rPr>
+        <w:t>data to a class, method, accessor, property, or parameter</w:t>
+      </w:r>
+      <w:r>
+        <w:rPr>
+          <w:rFonts w:ascii="Helvetica" w:eastAsia="Times New Roman" w:hAnsi="Helvetica" w:cs="Arial"/>
+          <w:bCs/>
+          <w:sz w:val="28"/>
+          <w:szCs w:val="28"/>
+        </w:rPr>
+        <w:br/>
+      </w:r>
+    </w:p>
+    <w:p>
+      <w:pPr>
+        <w:numPr>
+          <w:ilvl w:val="1"/>
+          <w:numId w:val="7"/>
+        </w:numPr>
+        <w:ind w:left="1260"/>
+        <w:textAlignment w:val="center"/>
+        <w:rPr>
+          <w:rFonts w:ascii="Helvetica" w:eastAsia="Times New Roman" w:hAnsi="Helvetica" w:cs="Arial"/>
+          <w:bCs/>
+          <w:sz w:val="28"/>
+          <w:szCs w:val="28"/>
+        </w:rPr>
+      </w:pPr>
+      <w:r>
+        <w:rPr>
+          <w:rFonts w:ascii="Helvetica" w:eastAsia="Times New Roman" w:hAnsi="Helvetica" w:cs="Arial"/>
+          <w:bCs/>
+          <w:sz w:val="28"/>
+          <w:szCs w:val="28"/>
+        </w:rPr>
+        <w:lastRenderedPageBreak/>
+        <w:t>Decorators are always prefixed by a ‘</w:t>
+      </w:r>
+      <w:r>
+        <w:rPr>
+          <w:rFonts w:ascii="Helvetica" w:eastAsia="Times New Roman" w:hAnsi="Helvetica" w:cs="Arial"/>
+          <w:b/>
+          <w:bCs/>
+          <w:sz w:val="28"/>
+          <w:szCs w:val="28"/>
+        </w:rPr>
+        <w:t>@</w:t>
+      </w:r>
+      <w:r>
+        <w:rPr>
+          <w:rFonts w:ascii="Helvetica" w:eastAsia="Times New Roman" w:hAnsi="Helvetica" w:cs="Arial"/>
+          <w:bCs/>
+          <w:sz w:val="28"/>
+          <w:szCs w:val="28"/>
+        </w:rPr>
+        <w:t>’</w:t>
+      </w:r>
+      <w:r>
+        <w:rPr>
+          <w:rFonts w:ascii="Helvetica" w:eastAsia="Times New Roman" w:hAnsi="Helvetica" w:cs="Arial"/>
+          <w:bCs/>
+          <w:sz w:val="28"/>
+          <w:szCs w:val="28"/>
+        </w:rPr>
+        <w:t xml:space="preserve"> e.g. @Component</w:t>
+      </w:r>
+      <w:r>
+        <w:rPr>
+          <w:rFonts w:ascii="Helvetica" w:eastAsia="Times New Roman" w:hAnsi="Helvetica" w:cs="Arial"/>
+          <w:bCs/>
+          <w:sz w:val="28"/>
+          <w:szCs w:val="28"/>
+        </w:rPr>
+        <w:br/>
+      </w:r>
+    </w:p>
+    <w:p>
+      <w:pPr>
+        <w:numPr>
+          <w:ilvl w:val="1"/>
+          <w:numId w:val="7"/>
+        </w:numPr>
+        <w:ind w:left="1260"/>
+        <w:textAlignment w:val="center"/>
+        <w:rPr>
+          <w:rFonts w:ascii="Helvetica" w:eastAsia="Times New Roman" w:hAnsi="Helvetica" w:cs="Arial"/>
+          <w:bCs/>
+          <w:sz w:val="28"/>
+          <w:szCs w:val="28"/>
+        </w:rPr>
+      </w:pPr>
+      <w:r>
+        <w:rPr>
+          <w:rFonts w:ascii="Helvetica" w:eastAsia="Times New Roman" w:hAnsi="Helvetica" w:cs="Arial"/>
+          <w:bCs/>
+          <w:sz w:val="28"/>
+          <w:szCs w:val="28"/>
+        </w:rPr>
+        <w:t>Class decorators</w:t>
+      </w:r>
+      <w:r>
+        <w:rPr>
+          <w:rFonts w:ascii="Helvetica" w:eastAsia="Times New Roman" w:hAnsi="Helvetica" w:cs="Arial"/>
+          <w:bCs/>
+          <w:sz w:val="28"/>
+          <w:szCs w:val="28"/>
+        </w:rPr>
+        <w:t xml:space="preserve"> always appear</w:t>
+      </w:r>
+      <w:r>
+        <w:rPr>
+          <w:rFonts w:ascii="Helvetica" w:eastAsia="Times New Roman" w:hAnsi="Helvetica" w:cs="Arial"/>
+          <w:bCs/>
+          <w:sz w:val="28"/>
+          <w:szCs w:val="28"/>
+        </w:rPr>
+        <w:t xml:space="preserve"> </w:t>
+      </w:r>
+      <w:r>
+        <w:rPr>
+          <w:rFonts w:ascii="Helvetica" w:eastAsia="Times New Roman" w:hAnsi="Helvetica" w:cs="Arial"/>
+          <w:b/>
+          <w:bCs/>
+          <w:i/>
+          <w:sz w:val="28"/>
+          <w:szCs w:val="28"/>
+        </w:rPr>
+        <w:t>immediately</w:t>
+      </w:r>
+      <w:r>
+        <w:rPr>
+          <w:rFonts w:ascii="Helvetica" w:eastAsia="Times New Roman" w:hAnsi="Helvetica" w:cs="Arial"/>
+          <w:bCs/>
+          <w:sz w:val="28"/>
+          <w:szCs w:val="28"/>
+        </w:rPr>
+        <w:t xml:space="preserve"> before a</w:t>
+      </w:r>
+      <w:r>
+        <w:rPr>
+          <w:rFonts w:ascii="Helvetica" w:eastAsia="Times New Roman" w:hAnsi="Helvetica" w:cs="Arial"/>
+          <w:bCs/>
+          <w:sz w:val="28"/>
+          <w:szCs w:val="28"/>
+        </w:rPr>
+        <w:t xml:space="preserve"> class</w:t>
+      </w:r>
+    </w:p>
+    <w:p>
+      <w:pPr>
+        <w:textAlignment w:val="center"/>
+        <w:rPr>
+          <w:rFonts w:ascii="Helvetica" w:eastAsia="Times New Roman" w:hAnsi="Helvetica" w:cs="Arial"/>
+          <w:bCs/>
+          <w:sz w:val="28"/>
+          <w:szCs w:val="28"/>
+        </w:rPr>
+      </w:pPr>
+    </w:p>
+    <w:p>
+      <w:pPr>
+        <w:numPr>
+          <w:ilvl w:val="1"/>
+          <w:numId w:val="7"/>
+        </w:numPr>
+        <w:ind w:left="1350" w:hanging="540"/>
+        <w:textAlignment w:val="center"/>
+        <w:rPr>
+          <w:rStyle w:val="Hyperlink"/>
+          <w:rFonts w:ascii="Helvetica" w:eastAsia="Times New Roman" w:hAnsi="Helvetica" w:cs="Arial"/>
+          <w:bCs/>
+          <w:color w:val="auto"/>
+          <w:sz w:val="28"/>
+          <w:szCs w:val="28"/>
+          <w:u w:val="none"/>
+        </w:rPr>
+      </w:pPr>
+      <w:r>
+        <w:rPr>
+          <w:rStyle w:val="Hyperlink"/>
+          <w:rFonts w:ascii="Helvetica" w:eastAsia="Times New Roman" w:hAnsi="Helvetica" w:cs="Arial"/>
+          <w:bCs/>
+          <w:color w:val="auto"/>
+          <w:sz w:val="28"/>
+          <w:szCs w:val="28"/>
+          <w:u w:val="none"/>
+        </w:rPr>
+        <w:t>Here are</w:t>
+      </w:r>
+      <w:r>
+        <w:rPr>
+          <w:rStyle w:val="Hyperlink"/>
+          <w:rFonts w:ascii="Helvetica" w:eastAsia="Times New Roman" w:hAnsi="Helvetica" w:cs="Arial"/>
+          <w:bCs/>
+          <w:color w:val="auto"/>
+          <w:sz w:val="28"/>
+          <w:szCs w:val="28"/>
+          <w:u w:val="none"/>
+        </w:rPr>
+        <w:t xml:space="preserve"> the types of decorators</w:t>
+      </w:r>
+    </w:p>
+    <w:p>
+      <w:pPr>
+        <w:pStyle w:val="ListParagraph"/>
+        <w:numPr>
+          <w:ilvl w:val="0"/>
+          <w:numId w:val="33"/>
+        </w:numPr>
+        <w:shd w:val="clear" w:color="auto" w:fill="FFFFFF"/>
+        <w:spacing w:line="390" w:lineRule="atLeast"/>
+        <w:ind w:left="1890" w:hanging="450"/>
+        <w:rPr>
+          <w:rFonts w:ascii="Helvetica" w:eastAsia="Times New Roman" w:hAnsi="Helvetica" w:cs="Times New Roman"/>
+          <w:sz w:val="28"/>
+          <w:szCs w:val="28"/>
+        </w:rPr>
+      </w:pPr>
+      <w:r>
+        <w:rPr>
+          <w:rFonts w:ascii="Helvetica" w:eastAsia="Times New Roman" w:hAnsi="Helvetica" w:cs="Times New Roman"/>
+          <w:sz w:val="28"/>
+          <w:szCs w:val="28"/>
+        </w:rPr>
+        <w:t>Class decorators, e.g. </w:t>
+      </w:r>
+      <w:r>
+        <w:rPr>
+          <w:rFonts w:ascii="Helvetica" w:eastAsia="Times New Roman" w:hAnsi="Helvetica" w:cs="Courier New"/>
+          <w:sz w:val="28"/>
+          <w:szCs w:val="28"/>
+        </w:rPr>
+        <w:t>@Component</w:t>
+      </w:r>
+      <w:r>
+        <w:rPr>
+          <w:rFonts w:ascii="Helvetica" w:eastAsia="Times New Roman" w:hAnsi="Helvetica" w:cs="Times New Roman"/>
+          <w:sz w:val="28"/>
+          <w:szCs w:val="28"/>
+        </w:rPr>
+        <w:t> and </w:t>
+      </w:r>
+      <w:r>
+        <w:rPr>
+          <w:rFonts w:ascii="Helvetica" w:eastAsia="Times New Roman" w:hAnsi="Helvetica" w:cs="Courier New"/>
+          <w:sz w:val="28"/>
+          <w:szCs w:val="28"/>
+        </w:rPr>
+        <w:t>@NgModule</w:t>
+      </w:r>
+    </w:p>
+    <w:p>
+      <w:pPr>
+        <w:numPr>
+          <w:ilvl w:val="1"/>
+          <w:numId w:val="33"/>
+        </w:numPr>
+        <w:ind w:left="2250"/>
+        <w:textAlignment w:val="center"/>
+        <w:rPr>
+          <w:rFonts w:ascii="Helvetica" w:eastAsia="Times New Roman" w:hAnsi="Helvetica" w:cs="Arial"/>
+          <w:bCs/>
+          <w:sz w:val="28"/>
+          <w:szCs w:val="28"/>
+        </w:rPr>
+      </w:pPr>
+      <w:r>
+        <w:rPr>
+          <w:rFonts w:ascii="Helvetica" w:eastAsia="Times New Roman" w:hAnsi="Helvetica" w:cs="Arial"/>
+          <w:bCs/>
+          <w:sz w:val="28"/>
+          <w:szCs w:val="28"/>
+        </w:rPr>
+        <w:t xml:space="preserve">For example, this is the </w:t>
+      </w:r>
+      <w:r>
+        <w:rPr>
+          <w:rFonts w:ascii="Helvetica" w:eastAsia="Times New Roman" w:hAnsi="Helvetica" w:cs="Arial"/>
+          <w:bCs/>
+          <w:sz w:val="28"/>
+          <w:szCs w:val="28"/>
+        </w:rPr>
+        <w:t>list of class decorators</w:t>
+      </w:r>
+    </w:p>
+    <w:p>
+      <w:pPr>
+        <w:numPr>
+          <w:ilvl w:val="3"/>
+          <w:numId w:val="34"/>
+        </w:numPr>
+        <w:ind w:left="2790" w:hanging="450"/>
+        <w:textAlignment w:val="center"/>
+        <w:rPr>
+          <w:rFonts w:ascii="Helvetica" w:eastAsia="Times New Roman" w:hAnsi="Helvetica" w:cs="Arial"/>
+          <w:bCs/>
+          <w:sz w:val="28"/>
+          <w:szCs w:val="28"/>
+        </w:rPr>
+      </w:pPr>
+      <w:r>
+        <w:rPr>
+          <w:rFonts w:ascii="Helvetica" w:eastAsia="Times New Roman" w:hAnsi="Helvetica" w:cs="Arial"/>
+          <w:bCs/>
+          <w:sz w:val="28"/>
+          <w:szCs w:val="28"/>
+        </w:rPr>
+        <w:t>@</w:t>
+      </w:r>
       <w:hyperlink r:id="rId40" w:history="1">
+        <w:r>
+          <w:rPr>
+            <w:rStyle w:val="Hyperlink"/>
+            <w:rFonts w:ascii="Helvetica" w:eastAsia="Times New Roman" w:hAnsi="Helvetica" w:cs="Arial"/>
+            <w:bCs/>
+            <w:sz w:val="28"/>
+            <w:szCs w:val="28"/>
+          </w:rPr>
+          <w:t>Compo</w:t>
+        </w:r>
+        <w:r>
+          <w:rPr>
+            <w:rStyle w:val="Hyperlink"/>
+            <w:rFonts w:ascii="Helvetica" w:eastAsia="Times New Roman" w:hAnsi="Helvetica" w:cs="Arial"/>
+            <w:bCs/>
+            <w:sz w:val="28"/>
+            <w:szCs w:val="28"/>
+          </w:rPr>
+          <w:t>n</w:t>
+        </w:r>
+        <w:r>
+          <w:rPr>
+            <w:rStyle w:val="Hyperlink"/>
+            <w:rFonts w:ascii="Helvetica" w:eastAsia="Times New Roman" w:hAnsi="Helvetica" w:cs="Arial"/>
+            <w:bCs/>
+            <w:sz w:val="28"/>
+            <w:szCs w:val="28"/>
+          </w:rPr>
+          <w:t>ent()</w:t>
+        </w:r>
+      </w:hyperlink>
+    </w:p>
+    <w:p>
+      <w:pPr>
+        <w:numPr>
+          <w:ilvl w:val="3"/>
+          <w:numId w:val="34"/>
+        </w:numPr>
+        <w:ind w:left="2790" w:hanging="450"/>
+        <w:textAlignment w:val="center"/>
+        <w:rPr>
+          <w:rFonts w:ascii="Helvetica" w:eastAsia="Times New Roman" w:hAnsi="Helvetica" w:cs="Arial"/>
+          <w:bCs/>
+          <w:sz w:val="28"/>
+          <w:szCs w:val="28"/>
+        </w:rPr>
+      </w:pPr>
+      <w:r>
+        <w:rPr>
+          <w:rFonts w:ascii="Helvetica" w:eastAsia="Times New Roman" w:hAnsi="Helvetica" w:cs="Arial"/>
+          <w:bCs/>
+          <w:sz w:val="28"/>
+          <w:szCs w:val="28"/>
+        </w:rPr>
+        <w:t>@</w:t>
+      </w:r>
+      <w:hyperlink r:id="rId41" w:history="1">
+        <w:r>
+          <w:rPr>
+            <w:rStyle w:val="Hyperlink"/>
+            <w:rFonts w:ascii="Helvetica" w:eastAsia="Times New Roman" w:hAnsi="Helvetica" w:cs="Arial"/>
+            <w:bCs/>
+            <w:sz w:val="28"/>
+            <w:szCs w:val="28"/>
+          </w:rPr>
+          <w:t>Dir</w:t>
+        </w:r>
+        <w:r>
+          <w:rPr>
+            <w:rStyle w:val="Hyperlink"/>
+            <w:rFonts w:ascii="Helvetica" w:eastAsia="Times New Roman" w:hAnsi="Helvetica" w:cs="Arial"/>
+            <w:bCs/>
+            <w:sz w:val="28"/>
+            <w:szCs w:val="28"/>
+          </w:rPr>
+          <w:t>e</w:t>
+        </w:r>
+        <w:r>
+          <w:rPr>
+            <w:rStyle w:val="Hyperlink"/>
+            <w:rFonts w:ascii="Helvetica" w:eastAsia="Times New Roman" w:hAnsi="Helvetica" w:cs="Arial"/>
+            <w:bCs/>
+            <w:sz w:val="28"/>
+            <w:szCs w:val="28"/>
+          </w:rPr>
+          <w:t>ctive()</w:t>
+        </w:r>
+      </w:hyperlink>
+    </w:p>
+    <w:p>
+      <w:pPr>
+        <w:numPr>
+          <w:ilvl w:val="3"/>
+          <w:numId w:val="34"/>
+        </w:numPr>
+        <w:ind w:left="2790" w:hanging="450"/>
+        <w:textAlignment w:val="center"/>
+        <w:rPr>
+          <w:rFonts w:ascii="Helvetica" w:eastAsia="Times New Roman" w:hAnsi="Helvetica" w:cs="Arial"/>
+          <w:bCs/>
+          <w:sz w:val="28"/>
+          <w:szCs w:val="28"/>
+        </w:rPr>
+      </w:pPr>
+      <w:r>
+        <w:rPr>
+          <w:rFonts w:ascii="Helvetica" w:eastAsia="Times New Roman" w:hAnsi="Helvetica" w:cs="Arial"/>
+          <w:bCs/>
+          <w:sz w:val="28"/>
+          <w:szCs w:val="28"/>
+        </w:rPr>
+        <w:t>@</w:t>
+      </w:r>
+      <w:hyperlink r:id="rId42" w:history="1">
+        <w:r>
+          <w:rPr>
+            <w:rStyle w:val="Hyperlink"/>
+            <w:rFonts w:ascii="Helvetica" w:eastAsia="Times New Roman" w:hAnsi="Helvetica" w:cs="Arial"/>
+            <w:bCs/>
+            <w:sz w:val="28"/>
+            <w:szCs w:val="28"/>
+          </w:rPr>
+          <w:t>Pipe()</w:t>
+        </w:r>
+      </w:hyperlink>
+    </w:p>
+    <w:p>
+      <w:pPr>
+        <w:numPr>
+          <w:ilvl w:val="3"/>
+          <w:numId w:val="34"/>
+        </w:numPr>
+        <w:ind w:left="2790" w:hanging="450"/>
+        <w:textAlignment w:val="center"/>
+        <w:rPr>
+          <w:rStyle w:val="Hyperlink"/>
+          <w:rFonts w:ascii="Helvetica" w:eastAsia="Times New Roman" w:hAnsi="Helvetica" w:cs="Arial"/>
+          <w:bCs/>
+          <w:color w:val="auto"/>
+          <w:sz w:val="28"/>
+          <w:szCs w:val="28"/>
+          <w:u w:val="none"/>
+        </w:rPr>
+      </w:pPr>
+      <w:r>
+        <w:rPr>
+          <w:rFonts w:ascii="Helvetica" w:eastAsia="Times New Roman" w:hAnsi="Helvetica" w:cs="Arial"/>
+          <w:bCs/>
+          <w:sz w:val="28"/>
+          <w:szCs w:val="28"/>
+        </w:rPr>
+        <w:t>@</w:t>
+      </w:r>
+      <w:hyperlink r:id="rId43" w:history="1">
+        <w:r>
+          <w:rPr>
+            <w:rStyle w:val="Hyperlink"/>
+            <w:rFonts w:ascii="Helvetica" w:eastAsia="Times New Roman" w:hAnsi="Helvetica" w:cs="Arial"/>
+            <w:bCs/>
+            <w:sz w:val="28"/>
+            <w:szCs w:val="28"/>
+          </w:rPr>
+          <w:t>Injectable()</w:t>
+        </w:r>
+      </w:hyperlink>
+    </w:p>
+    <w:p>
+      <w:pPr>
+        <w:numPr>
+          <w:ilvl w:val="3"/>
+          <w:numId w:val="34"/>
+        </w:numPr>
+        <w:shd w:val="clear" w:color="auto" w:fill="FFFFFF"/>
+        <w:spacing w:line="390" w:lineRule="atLeast"/>
+        <w:ind w:left="2790" w:hanging="450"/>
+        <w:textAlignment w:val="center"/>
+        <w:rPr>
+          <w:rStyle w:val="Hyperlink"/>
+          <w:rFonts w:ascii="Helvetica" w:eastAsia="Times New Roman" w:hAnsi="Helvetica" w:cs="Times New Roman"/>
+          <w:color w:val="auto"/>
+          <w:sz w:val="28"/>
+          <w:szCs w:val="28"/>
+          <w:u w:val="none"/>
+        </w:rPr>
+      </w:pPr>
+      <w:r>
+        <w:rPr>
+          <w:rFonts w:ascii="Helvetica" w:eastAsia="Times New Roman" w:hAnsi="Helvetica" w:cs="Arial"/>
+          <w:bCs/>
+          <w:sz w:val="28"/>
+          <w:szCs w:val="28"/>
+        </w:rPr>
+        <w:t>@</w:t>
+      </w:r>
+      <w:hyperlink r:id="rId44" w:history="1">
+        <w:r>
+          <w:rPr>
+            <w:rStyle w:val="Hyperlink"/>
+            <w:rFonts w:ascii="Helvetica" w:eastAsia="Times New Roman" w:hAnsi="Helvetica" w:cs="Arial"/>
+            <w:bCs/>
+            <w:sz w:val="28"/>
+            <w:szCs w:val="28"/>
+          </w:rPr>
+          <w:t>NgModule()</w:t>
+        </w:r>
+      </w:hyperlink>
+    </w:p>
+    <w:p>
+      <w:pPr>
+        <w:numPr>
+          <w:ilvl w:val="0"/>
+          <w:numId w:val="33"/>
+        </w:numPr>
+        <w:shd w:val="clear" w:color="auto" w:fill="FFFFFF"/>
+        <w:spacing w:line="390" w:lineRule="atLeast"/>
+        <w:ind w:left="1890" w:hanging="450"/>
+        <w:textAlignment w:val="center"/>
+        <w:rPr>
+          <w:rFonts w:ascii="Helvetica" w:eastAsia="Times New Roman" w:hAnsi="Helvetica" w:cs="Times New Roman"/>
+          <w:sz w:val="28"/>
+          <w:szCs w:val="28"/>
+        </w:rPr>
+      </w:pPr>
+      <w:r>
+        <w:rPr>
+          <w:rStyle w:val="Hyperlink"/>
+          <w:rFonts w:ascii="Helvetica" w:eastAsia="Times New Roman" w:hAnsi="Helvetica" w:cs="Arial"/>
+          <w:bCs/>
+          <w:color w:val="auto"/>
+          <w:sz w:val="28"/>
+          <w:szCs w:val="28"/>
+          <w:u w:val="none"/>
+        </w:rPr>
+        <w:t>Property</w:t>
+      </w:r>
+      <w:r>
+        <w:rPr>
+          <w:rFonts w:ascii="Helvetica" w:eastAsia="Times New Roman" w:hAnsi="Helvetica" w:cs="Times New Roman"/>
+          <w:sz w:val="28"/>
+          <w:szCs w:val="28"/>
+        </w:rPr>
+        <w:t xml:space="preserve"> decorators for properties inside classes e.g. @Input</w:t>
+      </w:r>
+    </w:p>
+    <w:p>
+      <w:pPr>
+        <w:pStyle w:val="ListParagraph"/>
+        <w:numPr>
+          <w:ilvl w:val="0"/>
+          <w:numId w:val="33"/>
+        </w:numPr>
+        <w:shd w:val="clear" w:color="auto" w:fill="FFFFFF"/>
+        <w:spacing w:line="390" w:lineRule="atLeast"/>
+        <w:ind w:left="1890" w:hanging="450"/>
+        <w:rPr>
+          <w:rFonts w:ascii="Helvetica" w:eastAsia="Times New Roman" w:hAnsi="Helvetica" w:cs="Times New Roman"/>
+          <w:sz w:val="28"/>
+          <w:szCs w:val="28"/>
+        </w:rPr>
+      </w:pPr>
+      <w:r>
+        <w:rPr>
+          <w:rFonts w:ascii="Helvetica" w:eastAsia="Times New Roman" w:hAnsi="Helvetica" w:cs="Times New Roman"/>
+          <w:sz w:val="28"/>
+          <w:szCs w:val="28"/>
+        </w:rPr>
+        <w:t>Method decorators for methods inside classes, e.g. </w:t>
+      </w:r>
+      <w:r>
+        <w:rPr>
+          <w:rFonts w:ascii="Helvetica" w:eastAsia="Times New Roman" w:hAnsi="Helvetica" w:cs="Courier New"/>
+          <w:sz w:val="28"/>
+          <w:szCs w:val="28"/>
+        </w:rPr>
+        <w:t>@HostListener</w:t>
+      </w:r>
+    </w:p>
+    <w:p>
+      <w:pPr>
+        <w:pStyle w:val="ListParagraph"/>
+        <w:numPr>
+          <w:ilvl w:val="0"/>
+          <w:numId w:val="33"/>
+        </w:numPr>
+        <w:shd w:val="clear" w:color="auto" w:fill="FFFFFF"/>
+        <w:spacing w:line="390" w:lineRule="atLeast"/>
+        <w:ind w:left="1890" w:hanging="450"/>
+        <w:rPr>
+          <w:rFonts w:ascii="Helvetica" w:eastAsia="Times New Roman" w:hAnsi="Helvetica" w:cs="Times New Roman"/>
+          <w:sz w:val="28"/>
+          <w:szCs w:val="28"/>
+        </w:rPr>
+      </w:pPr>
+      <w:r>
+        <w:rPr>
+          <w:rFonts w:ascii="Helvetica" w:eastAsia="Times New Roman" w:hAnsi="Helvetica" w:cs="Times New Roman"/>
+          <w:sz w:val="28"/>
+          <w:szCs w:val="28"/>
+        </w:rPr>
+        <w:t>Parameter decorators for parameters inside class constructors, e.g. </w:t>
+      </w:r>
+      <w:r>
+        <w:rPr>
+          <w:rFonts w:ascii="Helvetica" w:eastAsia="Times New Roman" w:hAnsi="Helvetica" w:cs="Courier New"/>
+          <w:sz w:val="28"/>
+          <w:szCs w:val="28"/>
+        </w:rPr>
+        <w:t>@Inject</w:t>
+      </w:r>
+    </w:p>
+    <w:p>
+      <w:pPr>
+        <w:numPr>
+          <w:ilvl w:val="1"/>
+          <w:numId w:val="7"/>
+        </w:numPr>
+        <w:ind w:left="1350" w:hanging="540"/>
+        <w:textAlignment w:val="center"/>
+        <w:rPr>
+          <w:rFonts w:ascii="Helvetica" w:eastAsia="Times New Roman" w:hAnsi="Helvetica" w:cs="Arial"/>
+          <w:bCs/>
+          <w:sz w:val="28"/>
+          <w:szCs w:val="28"/>
+        </w:rPr>
+      </w:pPr>
+      <w:r>
+        <w:rPr>
+          <w:rFonts w:ascii="Helvetica" w:eastAsia="Times New Roman" w:hAnsi="Helvetica" w:cs="Arial"/>
+          <w:bCs/>
+          <w:sz w:val="28"/>
+          <w:szCs w:val="28"/>
+        </w:rPr>
+        <w:t xml:space="preserve">See </w:t>
+      </w:r>
+      <w:hyperlink r:id="rId45" w:history="1">
+        <w:r>
+          <w:rPr>
+            <w:rStyle w:val="Hyperlink"/>
+            <w:rFonts w:ascii="Helvetica" w:eastAsia="Times New Roman" w:hAnsi="Helvetica" w:cs="Arial"/>
+            <w:bCs/>
+            <w:sz w:val="28"/>
+            <w:szCs w:val="28"/>
+          </w:rPr>
+          <w:t>this l</w:t>
+        </w:r>
+        <w:r>
+          <w:rPr>
+            <w:rStyle w:val="Hyperlink"/>
+            <w:rFonts w:ascii="Helvetica" w:eastAsia="Times New Roman" w:hAnsi="Helvetica" w:cs="Arial"/>
+            <w:bCs/>
+            <w:sz w:val="28"/>
+            <w:szCs w:val="28"/>
+          </w:rPr>
+          <w:t>i</w:t>
+        </w:r>
+        <w:r>
+          <w:rPr>
+            <w:rStyle w:val="Hyperlink"/>
+            <w:rFonts w:ascii="Helvetica" w:eastAsia="Times New Roman" w:hAnsi="Helvetica" w:cs="Arial"/>
+            <w:bCs/>
+            <w:sz w:val="28"/>
+            <w:szCs w:val="28"/>
+          </w:rPr>
+          <w:t>nk</w:t>
+        </w:r>
+      </w:hyperlink>
+      <w:r>
+        <w:rPr>
+          <w:rFonts w:ascii="Helvetica" w:eastAsia="Times New Roman" w:hAnsi="Helvetica" w:cs="Arial"/>
+          <w:bCs/>
+          <w:sz w:val="28"/>
+          <w:szCs w:val="28"/>
+        </w:rPr>
+        <w:t xml:space="preserve"> for a good article exploring Angular decorators</w:t>
+      </w:r>
+      <w:r>
+        <w:rPr>
+          <w:rFonts w:ascii="Helvetica" w:eastAsia="Times New Roman" w:hAnsi="Helvetica" w:cs="Arial"/>
+          <w:bCs/>
+          <w:sz w:val="28"/>
+          <w:szCs w:val="28"/>
+        </w:rPr>
+        <w:br/>
+      </w:r>
+    </w:p>
+    <w:p>
+      <w:pPr>
+        <w:numPr>
+          <w:ilvl w:val="0"/>
+          <w:numId w:val="7"/>
+        </w:numPr>
+        <w:textAlignment w:val="center"/>
+        <w:rPr>
+          <w:rFonts w:ascii="Helvetica" w:eastAsia="Times New Roman" w:hAnsi="Helvetica" w:cs="Arial"/>
+          <w:b/>
+          <w:bCs/>
+          <w:sz w:val="28"/>
+          <w:szCs w:val="28"/>
+        </w:rPr>
+      </w:pPr>
+      <w:r>
+        <w:rPr>
+          <w:rFonts w:ascii="Helvetica" w:eastAsia="Times New Roman" w:hAnsi="Helvetica" w:cs="Arial"/>
+          <w:b/>
+          <w:bCs/>
+          <w:sz w:val="28"/>
+          <w:szCs w:val="28"/>
+        </w:rPr>
+        <w:t xml:space="preserve">What are </w:t>
+      </w:r>
+      <w:hyperlink r:id="rId46" w:history="1">
         <w:r>
           <w:rPr>
             <w:rStyle w:val="Hyperlink"/>
@@ -10437,7 +12124,19 @@
           <w:szCs w:val="28"/>
           <w:shd w:val="clear" w:color="auto" w:fill="FAFAFA"/>
         </w:rPr>
-        <w:t>A Component</w:t>
+        <w:t>A c</w:t>
+      </w:r>
+      <w:bookmarkStart w:id="1" w:name="_GoBack"/>
+      <w:bookmarkEnd w:id="1"/>
+      <w:r>
+        <w:rPr>
+          <w:rFonts w:ascii="Helvetica" w:eastAsia="Times New Roman" w:hAnsi="Helvetica" w:cs="Times New Roman"/>
+          <w:spacing w:val="5"/>
+          <w:sz w:val="28"/>
+          <w:szCs w:val="28"/>
+          <w:shd w:val="clear" w:color="auto" w:fill="FAFAFA"/>
+        </w:rPr>
+        <w:t>omponent</w:t>
       </w:r>
       <w:r>
         <w:rPr>
@@ -10540,7 +12239,15 @@
           <w:sz w:val="28"/>
           <w:szCs w:val="28"/>
         </w:rPr>
-        <w:t xml:space="preserve">Component </w:t>
+        <w:t>c</w:t>
+      </w:r>
+      <w:r>
+        <w:rPr>
+          <w:rFonts w:ascii="Helvetica" w:eastAsia="Times New Roman" w:hAnsi="Helvetica" w:cs="Arial"/>
+          <w:sz w:val="28"/>
+          <w:szCs w:val="28"/>
+        </w:rPr>
+        <w:t xml:space="preserve">omponent </w:t>
       </w:r>
       <w:r>
         <w:rPr>
@@ -10669,7 +12376,15 @@
           <w:sz w:val="28"/>
           <w:szCs w:val="28"/>
         </w:rPr>
-        <w:t>A Component consists of an HTML template and a “backend” TypeScript (.ts) class which is the control used to populate the template.</w:t>
+        <w:t>A c</w:t>
+      </w:r>
+      <w:r>
+        <w:rPr>
+          <w:rFonts w:ascii="Helvetica" w:eastAsia="Times New Roman" w:hAnsi="Helvetica" w:cs="Arial"/>
+          <w:sz w:val="28"/>
+          <w:szCs w:val="28"/>
+        </w:rPr>
+        <w:t>omponent consists of an HTML template and a “backend” TypeScript (.ts) class which is the control used to populate the template.</w:t>
       </w:r>
     </w:p>
     <w:p>
@@ -10747,7 +12462,6 @@
         <w:rPr>
           <w:rFonts w:ascii="Courier" w:eastAsia="Times New Roman" w:hAnsi="Courier" w:cs="Arial"/>
         </w:rPr>
-        <w:lastRenderedPageBreak/>
         <w:t>&lt;section @fadeInAnimation&gt;</w:t>
       </w:r>
     </w:p>
@@ -11210,7 +12924,7 @@
         </w:rPr>
         <w:t>FYI: This is known as “</w:t>
       </w:r>
-      <w:hyperlink r:id="rId41" w:anchor="event-binding" w:history="1">
+      <w:hyperlink r:id="rId47" w:anchor="event-binding" w:history="1">
         <w:r>
           <w:rPr>
             <w:rStyle w:val="Hyperlink"/>
@@ -11395,6 +13109,7 @@
         <w:rPr>
           <w:rFonts w:ascii="Courier" w:eastAsia="Times New Roman" w:hAnsi="Courier" w:cs="Arial"/>
         </w:rPr>
+        <w:lastRenderedPageBreak/>
         <w:t>import { NgModule }                from '@angular/core';</w:t>
       </w:r>
     </w:p>
@@ -11412,7 +13127,6 @@
           <w:rFonts w:ascii="Courier" w:eastAsia="Times New Roman" w:hAnsi="Courier" w:cs="Arial"/>
           <w:color w:val="000000"/>
         </w:rPr>
-        <w:lastRenderedPageBreak/>
         <w:t>import { Component, OnInit,Input } from '@angular/core';</w:t>
       </w:r>
     </w:p>
@@ -12098,7 +13812,6 @@
         <w:rPr>
           <w:rFonts w:ascii="Courier" w:eastAsia="Times New Roman" w:hAnsi="Courier" w:cs="Arial"/>
         </w:rPr>
-        <w:lastRenderedPageBreak/>
         <w:t>dialogRef.afterClosed().subscribe(result =&gt; {</w:t>
       </w:r>
     </w:p>
@@ -12285,7 +13998,7 @@
         </w:rPr>
         <w:t xml:space="preserve">What are </w:t>
       </w:r>
-      <w:hyperlink r:id="rId42" w:history="1">
+      <w:hyperlink r:id="rId48" w:history="1">
         <w:r>
           <w:rPr>
             <w:rStyle w:val="Hyperlink"/>
@@ -13398,7 +15111,7 @@
         </w:rPr>
         <w:t xml:space="preserve">What Are </w:t>
       </w:r>
-      <w:hyperlink r:id="rId43" w:history="1">
+      <w:hyperlink r:id="rId49" w:history="1">
         <w:r>
           <w:rPr>
             <w:rStyle w:val="Hyperlink"/>
@@ -13783,7 +15496,7 @@
         </w:rPr>
         <w:t>private baseUrl = '</w:t>
       </w:r>
-      <w:hyperlink r:id="rId44" w:history="1">
+      <w:hyperlink r:id="rId50" w:history="1">
         <w:r>
           <w:rPr>
             <w:rFonts w:ascii="Courier" w:eastAsia="Times New Roman" w:hAnsi="Courier" w:cs="Arial"/>
@@ -14502,7 +16215,7 @@
         </w:rPr>
         <w:t xml:space="preserve">What are </w:t>
       </w:r>
-      <w:hyperlink r:id="rId45" w:history="1">
+      <w:hyperlink r:id="rId51" w:history="1">
         <w:r>
           <w:rPr>
             <w:rStyle w:val="Hyperlink"/>
@@ -14634,7 +16347,7 @@
         </w:rPr>
         <w:t xml:space="preserve"> (identifiers prefixed by an @ are called decorators e.g. </w:t>
       </w:r>
-      <w:hyperlink r:id="rId46" w:history="1">
+      <w:hyperlink r:id="rId52" w:history="1">
         <w:r>
           <w:rPr>
             <w:rStyle w:val="Hyperlink"/>
@@ -14653,7 +16366,7 @@
         </w:rPr>
         <w:t xml:space="preserve">, </w:t>
       </w:r>
-      <w:hyperlink r:id="rId47" w:history="1">
+      <w:hyperlink r:id="rId53" w:history="1">
         <w:r>
           <w:rPr>
             <w:rStyle w:val="Hyperlink"/>
@@ -14672,7 +16385,7 @@
         </w:rPr>
         <w:t xml:space="preserve">, </w:t>
       </w:r>
-      <w:hyperlink r:id="rId48" w:history="1">
+      <w:hyperlink r:id="rId54" w:history="1">
         <w:r>
           <w:rPr>
             <w:rStyle w:val="Hyperlink"/>
@@ -14792,7 +16505,7 @@
         </w:rPr>
         <w:t xml:space="preserve"> (full listing: </w:t>
       </w:r>
-      <w:hyperlink r:id="rId49" w:history="1">
+      <w:hyperlink r:id="rId55" w:history="1">
         <w:r>
           <w:rPr>
             <w:rFonts w:ascii="Helvetica" w:eastAsia="Times New Roman" w:hAnsi="Helvetica" w:cs="Arial"/>
@@ -14870,7 +16583,7 @@
         </w:rPr>
         <w:t>The </w:t>
       </w:r>
-      <w:hyperlink r:id="rId50" w:history="1">
+      <w:hyperlink r:id="rId56" w:history="1">
         <w:r>
           <w:rPr>
             <w:rFonts w:ascii="Helvetica" w:eastAsia="Times New Roman" w:hAnsi="Helvetica" w:cs="Arial"/>
@@ -15122,7 +16835,7 @@
         </w:rPr>
         <w:t>Creators of </w:t>
       </w:r>
-      <w:hyperlink r:id="rId51" w:history="1">
+      <w:hyperlink r:id="rId57" w:history="1">
         <w:r>
           <w:rPr>
             <w:rFonts w:ascii="Helvetica" w:eastAsia="Times New Roman" w:hAnsi="Helvetica" w:cs="Arial"/>
@@ -15357,7 +17070,7 @@
         </w:rPr>
         <w:t> should set the </w:t>
       </w:r>
-      <w:hyperlink r:id="rId52" w:anchor="bootstrap" w:history="1">
+      <w:hyperlink r:id="rId58" w:anchor="bootstrap" w:history="1">
         <w:r>
           <w:rPr>
             <w:rFonts w:ascii="Helvetica" w:eastAsia="Times New Roman" w:hAnsi="Helvetica" w:cs="Arial"/>
@@ -16113,7 +17826,7 @@
         </w:rPr>
         <w:t xml:space="preserve">What is </w:t>
       </w:r>
-      <w:hyperlink r:id="rId53" w:history="1">
+      <w:hyperlink r:id="rId59" w:history="1">
         <w:r>
           <w:rPr>
             <w:rStyle w:val="Hyperlink"/>
@@ -17823,7 +19536,7 @@
         </w:rPr>
         <w:t xml:space="preserve">This Angular link provides a demonstration of this capability: </w:t>
       </w:r>
-      <w:hyperlink r:id="rId54" w:history="1">
+      <w:hyperlink r:id="rId60" w:history="1">
         <w:r>
           <w:rPr>
             <w:rStyle w:val="Hyperlink"/>
@@ -19050,7 +20763,7 @@
                     <pic:cNvPicPr/>
                   </pic:nvPicPr>
                   <pic:blipFill>
-                    <a:blip r:embed="rId55" cstate="print">
+                    <a:blip r:embed="rId61" cstate="print">
                       <a:extLst>
                         <a:ext uri="{28A0092B-C50C-407E-A947-70E740481C1C}">
                           <a14:useLocalDpi xmlns:a14="http://schemas.microsoft.com/office/drawing/2010/main" val="0"/>
@@ -21404,7 +23117,7 @@
                     <pic:cNvPicPr/>
                   </pic:nvPicPr>
                   <pic:blipFill>
-                    <a:blip r:embed="rId56" cstate="print">
+                    <a:blip r:embed="rId62" cstate="print">
                       <a:extLst>
                         <a:ext uri="{28A0092B-C50C-407E-A947-70E740481C1C}">
                           <a14:useLocalDpi xmlns:a14="http://schemas.microsoft.com/office/drawing/2010/main" val="0"/>
@@ -21619,7 +23332,7 @@
           <w:szCs w:val="28"/>
         </w:rPr>
       </w:pPr>
-      <w:hyperlink r:id="rId57" w:history="1">
+      <w:hyperlink r:id="rId63" w:history="1">
         <w:r>
           <w:rPr>
             <w:rStyle w:val="Hyperlink"/>
@@ -21725,7 +23438,7 @@
           <w:szCs w:val="28"/>
         </w:rPr>
       </w:pPr>
-      <w:hyperlink r:id="rId58" w:history="1">
+      <w:hyperlink r:id="rId64" w:history="1">
         <w:r>
           <w:rPr>
             <w:rStyle w:val="Hyperlink"/>
@@ -21784,7 +23497,7 @@
           <w:szCs w:val="28"/>
         </w:rPr>
       </w:pPr>
-      <w:hyperlink r:id="rId59" w:history="1">
+      <w:hyperlink r:id="rId65" w:history="1">
         <w:r>
           <w:rPr>
             <w:rStyle w:val="Hyperlink"/>
@@ -21862,7 +23575,7 @@
           <w:szCs w:val="28"/>
         </w:rPr>
       </w:pPr>
-      <w:hyperlink r:id="rId60" w:history="1">
+      <w:hyperlink r:id="rId66" w:history="1">
         <w:r>
           <w:rPr>
             <w:rStyle w:val="Hyperlink"/>
@@ -21949,7 +23662,7 @@
           <w:szCs w:val="28"/>
         </w:rPr>
       </w:pPr>
-      <w:hyperlink r:id="rId61" w:history="1">
+      <w:hyperlink r:id="rId67" w:history="1">
         <w:r>
           <w:rPr>
             <w:rStyle w:val="Hyperlink"/>
@@ -22091,7 +23804,7 @@
         </w:rPr>
         <w:t>An </w:t>
       </w:r>
-      <w:hyperlink r:id="rId62" w:history="1">
+      <w:hyperlink r:id="rId68" w:history="1">
         <w:r>
           <w:rPr>
             <w:rFonts w:ascii="Helvetica" w:eastAsia="Times New Roman" w:hAnsi="Helvetica" w:cs="Arial"/>
@@ -22252,36 +23965,14 @@
             <w:sz w:val="28"/>
             <w:szCs w:val="28"/>
           </w:rPr>
-          <w:t>Back</w:t>
-        </w:r>
-        <w:r>
-          <w:rPr>
-            <w:rStyle w:val="Hyperlink"/>
-            <w:rFonts w:ascii="Helvetica" w:eastAsia="Times New Roman" w:hAnsi="Helvetica" w:cs="Arial"/>
-            <w:b/>
-            <w:bCs/>
-            <w:sz w:val="28"/>
-            <w:szCs w:val="28"/>
-          </w:rPr>
-          <w:t xml:space="preserve"> </w:t>
-        </w:r>
-        <w:r>
-          <w:rPr>
-            <w:rStyle w:val="Hyperlink"/>
-            <w:rFonts w:ascii="Helvetica" w:eastAsia="Times New Roman" w:hAnsi="Helvetica" w:cs="Arial"/>
-            <w:b/>
-            <w:bCs/>
-            <w:sz w:val="28"/>
-            <w:szCs w:val="28"/>
-          </w:rPr>
-          <w:t>to Top</w:t>
+          <w:t>Back to Top</w:t>
         </w:r>
       </w:hyperlink>
     </w:p>
     <w:sectPr>
-      <w:headerReference w:type="default" r:id="rId63"/>
-      <w:footerReference w:type="even" r:id="rId64"/>
-      <w:footerReference w:type="default" r:id="rId65"/>
+      <w:headerReference w:type="default" r:id="rId69"/>
+      <w:footerReference w:type="even" r:id="rId70"/>
+      <w:footerReference w:type="default" r:id="rId71"/>
       <w:pgSz w:w="12240" w:h="15840"/>
       <w:pgMar w:top="912" w:right="720" w:bottom="894" w:left="720" w:header="720" w:footer="306" w:gutter="0"/>
       <w:pgNumType w:fmt="numberInDash"/>
@@ -22586,6 +24277,155 @@
     </w:lvl>
   </w:abstractNum>
   <w:abstractNum w:abstractNumId="1" w15:restartNumberingAfterBreak="0">
+    <w:nsid w:val="0B2F4C50"/>
+    <w:multiLevelType w:val="multilevel"/>
+    <w:tmpl w:val="C27243F6"/>
+    <w:lvl w:ilvl="0">
+      <w:start w:val="1"/>
+      <w:numFmt w:val="bullet"/>
+      <w:lvlText w:val=""/>
+      <w:lvlJc w:val="left"/>
+      <w:pPr>
+        <w:tabs>
+          <w:tab w:val="num" w:pos="720"/>
+        </w:tabs>
+        <w:ind w:left="720" w:hanging="360"/>
+      </w:pPr>
+      <w:rPr>
+        <w:rFonts w:ascii="Symbol" w:hAnsi="Symbol" w:hint="default"/>
+        <w:sz w:val="20"/>
+      </w:rPr>
+    </w:lvl>
+    <w:lvl w:ilvl="1" w:tentative="1">
+      <w:start w:val="1"/>
+      <w:numFmt w:val="bullet"/>
+      <w:lvlText w:val="o"/>
+      <w:lvlJc w:val="left"/>
+      <w:pPr>
+        <w:tabs>
+          <w:tab w:val="num" w:pos="1440"/>
+        </w:tabs>
+        <w:ind w:left="1440" w:hanging="360"/>
+      </w:pPr>
+      <w:rPr>
+        <w:rFonts w:ascii="Courier New" w:hAnsi="Courier New" w:hint="default"/>
+        <w:sz w:val="20"/>
+      </w:rPr>
+    </w:lvl>
+    <w:lvl w:ilvl="2" w:tentative="1">
+      <w:start w:val="1"/>
+      <w:numFmt w:val="bullet"/>
+      <w:lvlText w:val=""/>
+      <w:lvlJc w:val="left"/>
+      <w:pPr>
+        <w:tabs>
+          <w:tab w:val="num" w:pos="2160"/>
+        </w:tabs>
+        <w:ind w:left="2160" w:hanging="360"/>
+      </w:pPr>
+      <w:rPr>
+        <w:rFonts w:ascii="Wingdings" w:hAnsi="Wingdings" w:hint="default"/>
+        <w:sz w:val="20"/>
+      </w:rPr>
+    </w:lvl>
+    <w:lvl w:ilvl="3" w:tentative="1">
+      <w:start w:val="1"/>
+      <w:numFmt w:val="bullet"/>
+      <w:lvlText w:val=""/>
+      <w:lvlJc w:val="left"/>
+      <w:pPr>
+        <w:tabs>
+          <w:tab w:val="num" w:pos="2880"/>
+        </w:tabs>
+        <w:ind w:left="2880" w:hanging="360"/>
+      </w:pPr>
+      <w:rPr>
+        <w:rFonts w:ascii="Wingdings" w:hAnsi="Wingdings" w:hint="default"/>
+        <w:sz w:val="20"/>
+      </w:rPr>
+    </w:lvl>
+    <w:lvl w:ilvl="4" w:tentative="1">
+      <w:start w:val="1"/>
+      <w:numFmt w:val="bullet"/>
+      <w:lvlText w:val=""/>
+      <w:lvlJc w:val="left"/>
+      <w:pPr>
+        <w:tabs>
+          <w:tab w:val="num" w:pos="3600"/>
+        </w:tabs>
+        <w:ind w:left="3600" w:hanging="360"/>
+      </w:pPr>
+      <w:rPr>
+        <w:rFonts w:ascii="Wingdings" w:hAnsi="Wingdings" w:hint="default"/>
+        <w:sz w:val="20"/>
+      </w:rPr>
+    </w:lvl>
+    <w:lvl w:ilvl="5" w:tentative="1">
+      <w:start w:val="1"/>
+      <w:numFmt w:val="bullet"/>
+      <w:lvlText w:val=""/>
+      <w:lvlJc w:val="left"/>
+      <w:pPr>
+        <w:tabs>
+          <w:tab w:val="num" w:pos="4320"/>
+        </w:tabs>
+        <w:ind w:left="4320" w:hanging="360"/>
+      </w:pPr>
+      <w:rPr>
+        <w:rFonts w:ascii="Wingdings" w:hAnsi="Wingdings" w:hint="default"/>
+        <w:sz w:val="20"/>
+      </w:rPr>
+    </w:lvl>
+    <w:lvl w:ilvl="6" w:tentative="1">
+      <w:start w:val="1"/>
+      <w:numFmt w:val="bullet"/>
+      <w:lvlText w:val=""/>
+      <w:lvlJc w:val="left"/>
+      <w:pPr>
+        <w:tabs>
+          <w:tab w:val="num" w:pos="5040"/>
+        </w:tabs>
+        <w:ind w:left="5040" w:hanging="360"/>
+      </w:pPr>
+      <w:rPr>
+        <w:rFonts w:ascii="Wingdings" w:hAnsi="Wingdings" w:hint="default"/>
+        <w:sz w:val="20"/>
+      </w:rPr>
+    </w:lvl>
+    <w:lvl w:ilvl="7" w:tentative="1">
+      <w:start w:val="1"/>
+      <w:numFmt w:val="bullet"/>
+      <w:lvlText w:val=""/>
+      <w:lvlJc w:val="left"/>
+      <w:pPr>
+        <w:tabs>
+          <w:tab w:val="num" w:pos="5760"/>
+        </w:tabs>
+        <w:ind w:left="5760" w:hanging="360"/>
+      </w:pPr>
+      <w:rPr>
+        <w:rFonts w:ascii="Wingdings" w:hAnsi="Wingdings" w:hint="default"/>
+        <w:sz w:val="20"/>
+      </w:rPr>
+    </w:lvl>
+    <w:lvl w:ilvl="8" w:tentative="1">
+      <w:start w:val="1"/>
+      <w:numFmt w:val="bullet"/>
+      <w:lvlText w:val=""/>
+      <w:lvlJc w:val="left"/>
+      <w:pPr>
+        <w:tabs>
+          <w:tab w:val="num" w:pos="6480"/>
+        </w:tabs>
+        <w:ind w:left="6480" w:hanging="360"/>
+      </w:pPr>
+      <w:rPr>
+        <w:rFonts w:ascii="Wingdings" w:hAnsi="Wingdings" w:hint="default"/>
+        <w:sz w:val="20"/>
+      </w:rPr>
+    </w:lvl>
+  </w:abstractNum>
+  <w:abstractNum w:abstractNumId="2" w15:restartNumberingAfterBreak="0">
     <w:nsid w:val="1A0B3DEE"/>
     <w:multiLevelType w:val="hybridMultilevel"/>
     <w:tmpl w:val="8ECA501C"/>
@@ -22671,7 +24511,7 @@
       </w:pPr>
     </w:lvl>
   </w:abstractNum>
-  <w:abstractNum w:abstractNumId="2" w15:restartNumberingAfterBreak="0">
+  <w:abstractNum w:abstractNumId="3" w15:restartNumberingAfterBreak="0">
     <w:nsid w:val="1E637C3C"/>
     <w:multiLevelType w:val="hybridMultilevel"/>
     <w:tmpl w:val="C7AA7282"/>
@@ -22760,10 +24600,10 @@
       </w:pPr>
     </w:lvl>
   </w:abstractNum>
-  <w:abstractNum w:abstractNumId="3" w15:restartNumberingAfterBreak="0">
+  <w:abstractNum w:abstractNumId="4" w15:restartNumberingAfterBreak="0">
     <w:nsid w:val="20AF1BAC"/>
     <w:multiLevelType w:val="hybridMultilevel"/>
-    <w:tmpl w:val="912603E4"/>
+    <w:tmpl w:val="B6985580"/>
     <w:lvl w:ilvl="0" w:tplc="0409000F">
       <w:start w:val="1"/>
       <w:numFmt w:val="decimal"/>
@@ -22782,25 +24622,25 @@
         <w:ind w:left="2700" w:hanging="360"/>
       </w:pPr>
     </w:lvl>
-    <w:lvl w:ilvl="2" w:tplc="0409001B">
-      <w:start w:val="1"/>
-      <w:numFmt w:val="lowerRoman"/>
-      <w:lvlText w:val="%3."/>
-      <w:lvlJc w:val="right"/>
-      <w:pPr>
-        <w:ind w:left="2700" w:hanging="360"/>
-      </w:pPr>
-    </w:lvl>
-    <w:lvl w:ilvl="3" w:tplc="04090019">
+    <w:lvl w:ilvl="2" w:tplc="04090019">
       <w:start w:val="1"/>
       <w:numFmt w:val="lowerLetter"/>
-      <w:lvlText w:val="%4."/>
+      <w:lvlText w:val="%3."/>
       <w:lvlJc w:val="left"/>
       <w:pPr>
+        <w:ind w:left="2700" w:hanging="360"/>
+      </w:pPr>
+    </w:lvl>
+    <w:lvl w:ilvl="3" w:tplc="04090001">
+      <w:start w:val="1"/>
+      <w:numFmt w:val="bullet"/>
+      <w:lvlText w:val=""/>
+      <w:lvlJc w:val="left"/>
+      <w:pPr>
         <w:ind w:left="3240" w:hanging="360"/>
       </w:pPr>
       <w:rPr>
-        <w:rFonts w:hint="default"/>
+        <w:rFonts w:ascii="Symbol" w:hAnsi="Symbol" w:hint="default"/>
       </w:rPr>
     </w:lvl>
     <w:lvl w:ilvl="4" w:tplc="04090001">
@@ -22855,7 +24695,7 @@
       </w:pPr>
     </w:lvl>
   </w:abstractNum>
-  <w:abstractNum w:abstractNumId="4" w15:restartNumberingAfterBreak="0">
+  <w:abstractNum w:abstractNumId="5" w15:restartNumberingAfterBreak="0">
     <w:nsid w:val="20B0340C"/>
     <w:multiLevelType w:val="hybridMultilevel"/>
     <w:tmpl w:val="BC802DAA"/>
@@ -22941,7 +24781,7 @@
       </w:pPr>
     </w:lvl>
   </w:abstractNum>
-  <w:abstractNum w:abstractNumId="5" w15:restartNumberingAfterBreak="0">
+  <w:abstractNum w:abstractNumId="6" w15:restartNumberingAfterBreak="0">
     <w:nsid w:val="24731B50"/>
     <w:multiLevelType w:val="hybridMultilevel"/>
     <w:tmpl w:val="8CAC1562"/>
@@ -23027,7 +24867,7 @@
       </w:pPr>
     </w:lvl>
   </w:abstractNum>
-  <w:abstractNum w:abstractNumId="6" w15:restartNumberingAfterBreak="0">
+  <w:abstractNum w:abstractNumId="7" w15:restartNumberingAfterBreak="0">
     <w:nsid w:val="33CC54CB"/>
     <w:multiLevelType w:val="hybridMultilevel"/>
     <w:tmpl w:val="EE98E024"/>
@@ -23122,7 +24962,7 @@
       </w:pPr>
     </w:lvl>
   </w:abstractNum>
-  <w:abstractNum w:abstractNumId="7" w15:restartNumberingAfterBreak="0">
+  <w:abstractNum w:abstractNumId="8" w15:restartNumberingAfterBreak="0">
     <w:nsid w:val="33DE7ABE"/>
     <w:multiLevelType w:val="hybridMultilevel"/>
     <w:tmpl w:val="465EDFC4"/>
@@ -23208,7 +25048,7 @@
       </w:pPr>
     </w:lvl>
   </w:abstractNum>
-  <w:abstractNum w:abstractNumId="8" w15:restartNumberingAfterBreak="0">
+  <w:abstractNum w:abstractNumId="9" w15:restartNumberingAfterBreak="0">
     <w:nsid w:val="34F135E2"/>
     <w:multiLevelType w:val="hybridMultilevel"/>
     <w:tmpl w:val="CEAC1A22"/>
@@ -23297,7 +25137,7 @@
       </w:pPr>
     </w:lvl>
   </w:abstractNum>
-  <w:abstractNum w:abstractNumId="9" w15:restartNumberingAfterBreak="0">
+  <w:abstractNum w:abstractNumId="10" w15:restartNumberingAfterBreak="0">
     <w:nsid w:val="366637CF"/>
     <w:multiLevelType w:val="hybridMultilevel"/>
     <w:tmpl w:val="53FEBEA6"/>
@@ -23383,7 +25223,7 @@
       </w:pPr>
     </w:lvl>
   </w:abstractNum>
-  <w:abstractNum w:abstractNumId="10" w15:restartNumberingAfterBreak="0">
+  <w:abstractNum w:abstractNumId="11" w15:restartNumberingAfterBreak="0">
     <w:nsid w:val="369E1711"/>
     <w:multiLevelType w:val="hybridMultilevel"/>
     <w:tmpl w:val="53FEBEA6"/>
@@ -23469,7 +25309,7 @@
       </w:pPr>
     </w:lvl>
   </w:abstractNum>
-  <w:abstractNum w:abstractNumId="11" w15:restartNumberingAfterBreak="0">
+  <w:abstractNum w:abstractNumId="12" w15:restartNumberingAfterBreak="0">
     <w:nsid w:val="3BD936AE"/>
     <w:multiLevelType w:val="hybridMultilevel"/>
     <w:tmpl w:val="C1020E54"/>
@@ -23582,7 +25422,7 @@
       </w:rPr>
     </w:lvl>
   </w:abstractNum>
-  <w:abstractNum w:abstractNumId="12" w15:restartNumberingAfterBreak="0">
+  <w:abstractNum w:abstractNumId="13" w15:restartNumberingAfterBreak="0">
     <w:nsid w:val="3E56280E"/>
     <w:multiLevelType w:val="multilevel"/>
     <w:tmpl w:val="D4928E78"/>
@@ -23694,7 +25534,102 @@
       </w:pPr>
     </w:lvl>
   </w:abstractNum>
-  <w:abstractNum w:abstractNumId="13" w15:restartNumberingAfterBreak="0">
+  <w:abstractNum w:abstractNumId="14" w15:restartNumberingAfterBreak="0">
+    <w:nsid w:val="3FBA063C"/>
+    <w:multiLevelType w:val="hybridMultilevel"/>
+    <w:tmpl w:val="B2D4F03A"/>
+    <w:lvl w:ilvl="0" w:tplc="04090019">
+      <w:start w:val="1"/>
+      <w:numFmt w:val="lowerLetter"/>
+      <w:lvlText w:val="%1."/>
+      <w:lvlJc w:val="left"/>
+      <w:pPr>
+        <w:ind w:left="2070" w:hanging="360"/>
+      </w:pPr>
+    </w:lvl>
+    <w:lvl w:ilvl="1" w:tplc="04090001">
+      <w:start w:val="1"/>
+      <w:numFmt w:val="bullet"/>
+      <w:lvlText w:val=""/>
+      <w:lvlJc w:val="left"/>
+      <w:pPr>
+        <w:ind w:left="3240" w:hanging="360"/>
+      </w:pPr>
+      <w:rPr>
+        <w:rFonts w:ascii="Symbol" w:hAnsi="Symbol" w:hint="default"/>
+      </w:rPr>
+    </w:lvl>
+    <w:lvl w:ilvl="2" w:tplc="04090001">
+      <w:start w:val="1"/>
+      <w:numFmt w:val="bullet"/>
+      <w:lvlText w:val=""/>
+      <w:lvlJc w:val="left"/>
+      <w:pPr>
+        <w:ind w:left="3240" w:hanging="360"/>
+      </w:pPr>
+      <w:rPr>
+        <w:rFonts w:ascii="Symbol" w:hAnsi="Symbol" w:hint="default"/>
+      </w:rPr>
+    </w:lvl>
+    <w:lvl w:ilvl="3" w:tplc="04090003">
+      <w:start w:val="1"/>
+      <w:numFmt w:val="bullet"/>
+      <w:lvlText w:val="o"/>
+      <w:lvlJc w:val="left"/>
+      <w:pPr>
+        <w:ind w:left="4860" w:hanging="360"/>
+      </w:pPr>
+      <w:rPr>
+        <w:rFonts w:ascii="Courier New" w:hAnsi="Courier New" w:cs="Courier New" w:hint="default"/>
+      </w:rPr>
+    </w:lvl>
+    <w:lvl w:ilvl="4" w:tplc="04090019" w:tentative="1">
+      <w:start w:val="1"/>
+      <w:numFmt w:val="lowerLetter"/>
+      <w:lvlText w:val="%5."/>
+      <w:lvlJc w:val="left"/>
+      <w:pPr>
+        <w:ind w:left="4950" w:hanging="360"/>
+      </w:pPr>
+    </w:lvl>
+    <w:lvl w:ilvl="5" w:tplc="0409001B" w:tentative="1">
+      <w:start w:val="1"/>
+      <w:numFmt w:val="lowerRoman"/>
+      <w:lvlText w:val="%6."/>
+      <w:lvlJc w:val="right"/>
+      <w:pPr>
+        <w:ind w:left="5670" w:hanging="180"/>
+      </w:pPr>
+    </w:lvl>
+    <w:lvl w:ilvl="6" w:tplc="0409000F" w:tentative="1">
+      <w:start w:val="1"/>
+      <w:numFmt w:val="decimal"/>
+      <w:lvlText w:val="%7."/>
+      <w:lvlJc w:val="left"/>
+      <w:pPr>
+        <w:ind w:left="6390" w:hanging="360"/>
+      </w:pPr>
+    </w:lvl>
+    <w:lvl w:ilvl="7" w:tplc="04090019" w:tentative="1">
+      <w:start w:val="1"/>
+      <w:numFmt w:val="lowerLetter"/>
+      <w:lvlText w:val="%8."/>
+      <w:lvlJc w:val="left"/>
+      <w:pPr>
+        <w:ind w:left="7110" w:hanging="360"/>
+      </w:pPr>
+    </w:lvl>
+    <w:lvl w:ilvl="8" w:tplc="0409001B" w:tentative="1">
+      <w:start w:val="1"/>
+      <w:numFmt w:val="lowerRoman"/>
+      <w:lvlText w:val="%9."/>
+      <w:lvlJc w:val="right"/>
+      <w:pPr>
+        <w:ind w:left="7830" w:hanging="180"/>
+      </w:pPr>
+    </w:lvl>
+  </w:abstractNum>
+  <w:abstractNum w:abstractNumId="15" w15:restartNumberingAfterBreak="0">
     <w:nsid w:val="3FE03046"/>
     <w:multiLevelType w:val="hybridMultilevel"/>
     <w:tmpl w:val="53FEBEA6"/>
@@ -23780,7 +25715,99 @@
       </w:pPr>
     </w:lvl>
   </w:abstractNum>
-  <w:abstractNum w:abstractNumId="14" w15:restartNumberingAfterBreak="0">
+  <w:abstractNum w:abstractNumId="16" w15:restartNumberingAfterBreak="0">
+    <w:nsid w:val="453724AA"/>
+    <w:multiLevelType w:val="hybridMultilevel"/>
+    <w:tmpl w:val="8CE2326A"/>
+    <w:lvl w:ilvl="0" w:tplc="04090019">
+      <w:start w:val="1"/>
+      <w:numFmt w:val="lowerLetter"/>
+      <w:lvlText w:val="%1."/>
+      <w:lvlJc w:val="left"/>
+      <w:pPr>
+        <w:ind w:left="2070" w:hanging="360"/>
+      </w:pPr>
+    </w:lvl>
+    <w:lvl w:ilvl="1" w:tplc="04090001">
+      <w:start w:val="1"/>
+      <w:numFmt w:val="bullet"/>
+      <w:lvlText w:val=""/>
+      <w:lvlJc w:val="left"/>
+      <w:pPr>
+        <w:ind w:left="3240" w:hanging="360"/>
+      </w:pPr>
+      <w:rPr>
+        <w:rFonts w:ascii="Symbol" w:hAnsi="Symbol" w:hint="default"/>
+      </w:rPr>
+    </w:lvl>
+    <w:lvl w:ilvl="2" w:tplc="04090001">
+      <w:start w:val="1"/>
+      <w:numFmt w:val="bullet"/>
+      <w:lvlText w:val=""/>
+      <w:lvlJc w:val="left"/>
+      <w:pPr>
+        <w:ind w:left="3240" w:hanging="360"/>
+      </w:pPr>
+      <w:rPr>
+        <w:rFonts w:ascii="Symbol" w:hAnsi="Symbol" w:hint="default"/>
+      </w:rPr>
+    </w:lvl>
+    <w:lvl w:ilvl="3" w:tplc="0409000F">
+      <w:start w:val="1"/>
+      <w:numFmt w:val="decimal"/>
+      <w:lvlText w:val="%4."/>
+      <w:lvlJc w:val="left"/>
+      <w:pPr>
+        <w:ind w:left="4230" w:hanging="360"/>
+      </w:pPr>
+    </w:lvl>
+    <w:lvl w:ilvl="4" w:tplc="04090019" w:tentative="1">
+      <w:start w:val="1"/>
+      <w:numFmt w:val="lowerLetter"/>
+      <w:lvlText w:val="%5."/>
+      <w:lvlJc w:val="left"/>
+      <w:pPr>
+        <w:ind w:left="4950" w:hanging="360"/>
+      </w:pPr>
+    </w:lvl>
+    <w:lvl w:ilvl="5" w:tplc="0409001B" w:tentative="1">
+      <w:start w:val="1"/>
+      <w:numFmt w:val="lowerRoman"/>
+      <w:lvlText w:val="%6."/>
+      <w:lvlJc w:val="right"/>
+      <w:pPr>
+        <w:ind w:left="5670" w:hanging="180"/>
+      </w:pPr>
+    </w:lvl>
+    <w:lvl w:ilvl="6" w:tplc="0409000F" w:tentative="1">
+      <w:start w:val="1"/>
+      <w:numFmt w:val="decimal"/>
+      <w:lvlText w:val="%7."/>
+      <w:lvlJc w:val="left"/>
+      <w:pPr>
+        <w:ind w:left="6390" w:hanging="360"/>
+      </w:pPr>
+    </w:lvl>
+    <w:lvl w:ilvl="7" w:tplc="04090019" w:tentative="1">
+      <w:start w:val="1"/>
+      <w:numFmt w:val="lowerLetter"/>
+      <w:lvlText w:val="%8."/>
+      <w:lvlJc w:val="left"/>
+      <w:pPr>
+        <w:ind w:left="7110" w:hanging="360"/>
+      </w:pPr>
+    </w:lvl>
+    <w:lvl w:ilvl="8" w:tplc="0409001B" w:tentative="1">
+      <w:start w:val="1"/>
+      <w:numFmt w:val="lowerRoman"/>
+      <w:lvlText w:val="%9."/>
+      <w:lvlJc w:val="right"/>
+      <w:pPr>
+        <w:ind w:left="7830" w:hanging="180"/>
+      </w:pPr>
+    </w:lvl>
+  </w:abstractNum>
+  <w:abstractNum w:abstractNumId="17" w15:restartNumberingAfterBreak="0">
     <w:nsid w:val="470D7A5D"/>
     <w:multiLevelType w:val="hybridMultilevel"/>
     <w:tmpl w:val="465EDFC4"/>
@@ -23866,7 +25893,7 @@
       </w:pPr>
     </w:lvl>
   </w:abstractNum>
-  <w:abstractNum w:abstractNumId="15" w15:restartNumberingAfterBreak="0">
+  <w:abstractNum w:abstractNumId="18" w15:restartNumberingAfterBreak="0">
     <w:nsid w:val="4808215D"/>
     <w:multiLevelType w:val="hybridMultilevel"/>
     <w:tmpl w:val="BE44B266"/>
@@ -23952,7 +25979,7 @@
       </w:pPr>
     </w:lvl>
   </w:abstractNum>
-  <w:abstractNum w:abstractNumId="16" w15:restartNumberingAfterBreak="0">
+  <w:abstractNum w:abstractNumId="19" w15:restartNumberingAfterBreak="0">
     <w:nsid w:val="4E2F19F0"/>
     <w:multiLevelType w:val="hybridMultilevel"/>
     <w:tmpl w:val="9F563EA0"/>
@@ -24038,7 +26065,7 @@
       </w:pPr>
     </w:lvl>
   </w:abstractNum>
-  <w:abstractNum w:abstractNumId="17" w15:restartNumberingAfterBreak="0">
+  <w:abstractNum w:abstractNumId="20" w15:restartNumberingAfterBreak="0">
     <w:nsid w:val="51B85289"/>
     <w:multiLevelType w:val="hybridMultilevel"/>
     <w:tmpl w:val="59EC0CA2"/>
@@ -24124,7 +26151,7 @@
       </w:pPr>
     </w:lvl>
   </w:abstractNum>
-  <w:abstractNum w:abstractNumId="18" w15:restartNumberingAfterBreak="0">
+  <w:abstractNum w:abstractNumId="21" w15:restartNumberingAfterBreak="0">
     <w:nsid w:val="54BB4FD3"/>
     <w:multiLevelType w:val="hybridMultilevel"/>
     <w:tmpl w:val="9F563EA0"/>
@@ -24210,7 +26237,7 @@
       </w:pPr>
     </w:lvl>
   </w:abstractNum>
-  <w:abstractNum w:abstractNumId="19" w15:restartNumberingAfterBreak="0">
+  <w:abstractNum w:abstractNumId="22" w15:restartNumberingAfterBreak="0">
     <w:nsid w:val="5E814BCB"/>
     <w:multiLevelType w:val="hybridMultilevel"/>
     <w:tmpl w:val="AE8CAE56"/>
@@ -24296,7 +26323,7 @@
       </w:pPr>
     </w:lvl>
   </w:abstractNum>
-  <w:abstractNum w:abstractNumId="20" w15:restartNumberingAfterBreak="0">
+  <w:abstractNum w:abstractNumId="23" w15:restartNumberingAfterBreak="0">
     <w:nsid w:val="5FC01279"/>
     <w:multiLevelType w:val="hybridMultilevel"/>
     <w:tmpl w:val="9F563EA0"/>
@@ -24382,7 +26409,7 @@
       </w:pPr>
     </w:lvl>
   </w:abstractNum>
-  <w:abstractNum w:abstractNumId="21" w15:restartNumberingAfterBreak="0">
+  <w:abstractNum w:abstractNumId="24" w15:restartNumberingAfterBreak="0">
     <w:nsid w:val="60D05ED3"/>
     <w:multiLevelType w:val="hybridMultilevel"/>
     <w:tmpl w:val="2A6CF1F4"/>
@@ -24468,7 +26495,7 @@
       </w:pPr>
     </w:lvl>
   </w:abstractNum>
-  <w:abstractNum w:abstractNumId="22" w15:restartNumberingAfterBreak="0">
+  <w:abstractNum w:abstractNumId="25" w15:restartNumberingAfterBreak="0">
     <w:nsid w:val="626B7DB8"/>
     <w:multiLevelType w:val="hybridMultilevel"/>
     <w:tmpl w:val="BE44B266"/>
@@ -24554,7 +26581,156 @@
       </w:pPr>
     </w:lvl>
   </w:abstractNum>
-  <w:abstractNum w:abstractNumId="23" w15:restartNumberingAfterBreak="0">
+  <w:abstractNum w:abstractNumId="26" w15:restartNumberingAfterBreak="0">
+    <w:nsid w:val="6607773F"/>
+    <w:multiLevelType w:val="multilevel"/>
+    <w:tmpl w:val="FB8E3A04"/>
+    <w:lvl w:ilvl="0">
+      <w:start w:val="1"/>
+      <w:numFmt w:val="bullet"/>
+      <w:lvlText w:val=""/>
+      <w:lvlJc w:val="left"/>
+      <w:pPr>
+        <w:tabs>
+          <w:tab w:val="num" w:pos="720"/>
+        </w:tabs>
+        <w:ind w:left="720" w:hanging="360"/>
+      </w:pPr>
+      <w:rPr>
+        <w:rFonts w:ascii="Symbol" w:hAnsi="Symbol" w:hint="default"/>
+        <w:sz w:val="20"/>
+      </w:rPr>
+    </w:lvl>
+    <w:lvl w:ilvl="1" w:tentative="1">
+      <w:start w:val="1"/>
+      <w:numFmt w:val="bullet"/>
+      <w:lvlText w:val="o"/>
+      <w:lvlJc w:val="left"/>
+      <w:pPr>
+        <w:tabs>
+          <w:tab w:val="num" w:pos="1440"/>
+        </w:tabs>
+        <w:ind w:left="1440" w:hanging="360"/>
+      </w:pPr>
+      <w:rPr>
+        <w:rFonts w:ascii="Courier New" w:hAnsi="Courier New" w:hint="default"/>
+        <w:sz w:val="20"/>
+      </w:rPr>
+    </w:lvl>
+    <w:lvl w:ilvl="2" w:tentative="1">
+      <w:start w:val="1"/>
+      <w:numFmt w:val="bullet"/>
+      <w:lvlText w:val=""/>
+      <w:lvlJc w:val="left"/>
+      <w:pPr>
+        <w:tabs>
+          <w:tab w:val="num" w:pos="2160"/>
+        </w:tabs>
+        <w:ind w:left="2160" w:hanging="360"/>
+      </w:pPr>
+      <w:rPr>
+        <w:rFonts w:ascii="Wingdings" w:hAnsi="Wingdings" w:hint="default"/>
+        <w:sz w:val="20"/>
+      </w:rPr>
+    </w:lvl>
+    <w:lvl w:ilvl="3" w:tentative="1">
+      <w:start w:val="1"/>
+      <w:numFmt w:val="bullet"/>
+      <w:lvlText w:val=""/>
+      <w:lvlJc w:val="left"/>
+      <w:pPr>
+        <w:tabs>
+          <w:tab w:val="num" w:pos="2880"/>
+        </w:tabs>
+        <w:ind w:left="2880" w:hanging="360"/>
+      </w:pPr>
+      <w:rPr>
+        <w:rFonts w:ascii="Wingdings" w:hAnsi="Wingdings" w:hint="default"/>
+        <w:sz w:val="20"/>
+      </w:rPr>
+    </w:lvl>
+    <w:lvl w:ilvl="4" w:tentative="1">
+      <w:start w:val="1"/>
+      <w:numFmt w:val="bullet"/>
+      <w:lvlText w:val=""/>
+      <w:lvlJc w:val="left"/>
+      <w:pPr>
+        <w:tabs>
+          <w:tab w:val="num" w:pos="3600"/>
+        </w:tabs>
+        <w:ind w:left="3600" w:hanging="360"/>
+      </w:pPr>
+      <w:rPr>
+        <w:rFonts w:ascii="Wingdings" w:hAnsi="Wingdings" w:hint="default"/>
+        <w:sz w:val="20"/>
+      </w:rPr>
+    </w:lvl>
+    <w:lvl w:ilvl="5" w:tentative="1">
+      <w:start w:val="1"/>
+      <w:numFmt w:val="bullet"/>
+      <w:lvlText w:val=""/>
+      <w:lvlJc w:val="left"/>
+      <w:pPr>
+        <w:tabs>
+          <w:tab w:val="num" w:pos="4320"/>
+        </w:tabs>
+        <w:ind w:left="4320" w:hanging="360"/>
+      </w:pPr>
+      <w:rPr>
+        <w:rFonts w:ascii="Wingdings" w:hAnsi="Wingdings" w:hint="default"/>
+        <w:sz w:val="20"/>
+      </w:rPr>
+    </w:lvl>
+    <w:lvl w:ilvl="6" w:tentative="1">
+      <w:start w:val="1"/>
+      <w:numFmt w:val="bullet"/>
+      <w:lvlText w:val=""/>
+      <w:lvlJc w:val="left"/>
+      <w:pPr>
+        <w:tabs>
+          <w:tab w:val="num" w:pos="5040"/>
+        </w:tabs>
+        <w:ind w:left="5040" w:hanging="360"/>
+      </w:pPr>
+      <w:rPr>
+        <w:rFonts w:ascii="Wingdings" w:hAnsi="Wingdings" w:hint="default"/>
+        <w:sz w:val="20"/>
+      </w:rPr>
+    </w:lvl>
+    <w:lvl w:ilvl="7" w:tentative="1">
+      <w:start w:val="1"/>
+      <w:numFmt w:val="bullet"/>
+      <w:lvlText w:val=""/>
+      <w:lvlJc w:val="left"/>
+      <w:pPr>
+        <w:tabs>
+          <w:tab w:val="num" w:pos="5760"/>
+        </w:tabs>
+        <w:ind w:left="5760" w:hanging="360"/>
+      </w:pPr>
+      <w:rPr>
+        <w:rFonts w:ascii="Wingdings" w:hAnsi="Wingdings" w:hint="default"/>
+        <w:sz w:val="20"/>
+      </w:rPr>
+    </w:lvl>
+    <w:lvl w:ilvl="8" w:tentative="1">
+      <w:start w:val="1"/>
+      <w:numFmt w:val="bullet"/>
+      <w:lvlText w:val=""/>
+      <w:lvlJc w:val="left"/>
+      <w:pPr>
+        <w:tabs>
+          <w:tab w:val="num" w:pos="6480"/>
+        </w:tabs>
+        <w:ind w:left="6480" w:hanging="360"/>
+      </w:pPr>
+      <w:rPr>
+        <w:rFonts w:ascii="Wingdings" w:hAnsi="Wingdings" w:hint="default"/>
+        <w:sz w:val="20"/>
+      </w:rPr>
+    </w:lvl>
+  </w:abstractNum>
+  <w:abstractNum w:abstractNumId="27" w15:restartNumberingAfterBreak="0">
     <w:nsid w:val="77B35B28"/>
     <w:multiLevelType w:val="hybridMultilevel"/>
     <w:tmpl w:val="9F563EA0"/>
@@ -24640,7 +26816,7 @@
       </w:pPr>
     </w:lvl>
   </w:abstractNum>
-  <w:abstractNum w:abstractNumId="24" w15:restartNumberingAfterBreak="0">
+  <w:abstractNum w:abstractNumId="28" w15:restartNumberingAfterBreak="0">
     <w:nsid w:val="792D7A4D"/>
     <w:multiLevelType w:val="hybridMultilevel"/>
     <w:tmpl w:val="69624464"/>
@@ -24726,7 +26902,7 @@
       </w:pPr>
     </w:lvl>
   </w:abstractNum>
-  <w:abstractNum w:abstractNumId="25" w15:restartNumberingAfterBreak="0">
+  <w:abstractNum w:abstractNumId="29" w15:restartNumberingAfterBreak="0">
     <w:nsid w:val="7ADA465A"/>
     <w:multiLevelType w:val="hybridMultilevel"/>
     <w:tmpl w:val="53FEBEA6"/>
@@ -24812,96 +26988,224 @@
       </w:pPr>
     </w:lvl>
   </w:abstractNum>
+  <w:abstractNum w:abstractNumId="30" w15:restartNumberingAfterBreak="0">
+    <w:nsid w:val="7D1445DA"/>
+    <w:multiLevelType w:val="hybridMultilevel"/>
+    <w:tmpl w:val="1278C438"/>
+    <w:lvl w:ilvl="0" w:tplc="04090001">
+      <w:start w:val="1"/>
+      <w:numFmt w:val="bullet"/>
+      <w:lvlText w:val=""/>
+      <w:lvlJc w:val="left"/>
+      <w:pPr>
+        <w:ind w:left="2160" w:hanging="360"/>
+      </w:pPr>
+      <w:rPr>
+        <w:rFonts w:ascii="Symbol" w:hAnsi="Symbol" w:hint="default"/>
+      </w:rPr>
+    </w:lvl>
+    <w:lvl w:ilvl="1" w:tplc="04090003" w:tentative="1">
+      <w:start w:val="1"/>
+      <w:numFmt w:val="bullet"/>
+      <w:lvlText w:val="o"/>
+      <w:lvlJc w:val="left"/>
+      <w:pPr>
+        <w:ind w:left="2880" w:hanging="360"/>
+      </w:pPr>
+      <w:rPr>
+        <w:rFonts w:ascii="Courier New" w:hAnsi="Courier New" w:cs="Courier New" w:hint="default"/>
+      </w:rPr>
+    </w:lvl>
+    <w:lvl w:ilvl="2" w:tplc="04090005" w:tentative="1">
+      <w:start w:val="1"/>
+      <w:numFmt w:val="bullet"/>
+      <w:lvlText w:val=""/>
+      <w:lvlJc w:val="left"/>
+      <w:pPr>
+        <w:ind w:left="3600" w:hanging="360"/>
+      </w:pPr>
+      <w:rPr>
+        <w:rFonts w:ascii="Wingdings" w:hAnsi="Wingdings" w:hint="default"/>
+      </w:rPr>
+    </w:lvl>
+    <w:lvl w:ilvl="3" w:tplc="04090001" w:tentative="1">
+      <w:start w:val="1"/>
+      <w:numFmt w:val="bullet"/>
+      <w:lvlText w:val=""/>
+      <w:lvlJc w:val="left"/>
+      <w:pPr>
+        <w:ind w:left="4320" w:hanging="360"/>
+      </w:pPr>
+      <w:rPr>
+        <w:rFonts w:ascii="Symbol" w:hAnsi="Symbol" w:hint="default"/>
+      </w:rPr>
+    </w:lvl>
+    <w:lvl w:ilvl="4" w:tplc="04090003" w:tentative="1">
+      <w:start w:val="1"/>
+      <w:numFmt w:val="bullet"/>
+      <w:lvlText w:val="o"/>
+      <w:lvlJc w:val="left"/>
+      <w:pPr>
+        <w:ind w:left="5040" w:hanging="360"/>
+      </w:pPr>
+      <w:rPr>
+        <w:rFonts w:ascii="Courier New" w:hAnsi="Courier New" w:cs="Courier New" w:hint="default"/>
+      </w:rPr>
+    </w:lvl>
+    <w:lvl w:ilvl="5" w:tplc="04090005" w:tentative="1">
+      <w:start w:val="1"/>
+      <w:numFmt w:val="bullet"/>
+      <w:lvlText w:val=""/>
+      <w:lvlJc w:val="left"/>
+      <w:pPr>
+        <w:ind w:left="5760" w:hanging="360"/>
+      </w:pPr>
+      <w:rPr>
+        <w:rFonts w:ascii="Wingdings" w:hAnsi="Wingdings" w:hint="default"/>
+      </w:rPr>
+    </w:lvl>
+    <w:lvl w:ilvl="6" w:tplc="04090001" w:tentative="1">
+      <w:start w:val="1"/>
+      <w:numFmt w:val="bullet"/>
+      <w:lvlText w:val=""/>
+      <w:lvlJc w:val="left"/>
+      <w:pPr>
+        <w:ind w:left="6480" w:hanging="360"/>
+      </w:pPr>
+      <w:rPr>
+        <w:rFonts w:ascii="Symbol" w:hAnsi="Symbol" w:hint="default"/>
+      </w:rPr>
+    </w:lvl>
+    <w:lvl w:ilvl="7" w:tplc="04090003" w:tentative="1">
+      <w:start w:val="1"/>
+      <w:numFmt w:val="bullet"/>
+      <w:lvlText w:val="o"/>
+      <w:lvlJc w:val="left"/>
+      <w:pPr>
+        <w:ind w:left="7200" w:hanging="360"/>
+      </w:pPr>
+      <w:rPr>
+        <w:rFonts w:ascii="Courier New" w:hAnsi="Courier New" w:cs="Courier New" w:hint="default"/>
+      </w:rPr>
+    </w:lvl>
+    <w:lvl w:ilvl="8" w:tplc="04090005" w:tentative="1">
+      <w:start w:val="1"/>
+      <w:numFmt w:val="bullet"/>
+      <w:lvlText w:val=""/>
+      <w:lvlJc w:val="left"/>
+      <w:pPr>
+        <w:ind w:left="7920" w:hanging="360"/>
+      </w:pPr>
+      <w:rPr>
+        <w:rFonts w:ascii="Wingdings" w:hAnsi="Wingdings" w:hint="default"/>
+      </w:rPr>
+    </w:lvl>
+  </w:abstractNum>
   <w:num w:numId="1">
-    <w:abstractNumId w:val="19"/>
+    <w:abstractNumId w:val="22"/>
   </w:num>
   <w:num w:numId="2">
-    <w:abstractNumId w:val="5"/>
+    <w:abstractNumId w:val="6"/>
   </w:num>
   <w:num w:numId="3">
-    <w:abstractNumId w:val="12"/>
+    <w:abstractNumId w:val="13"/>
   </w:num>
   <w:num w:numId="4">
-    <w:abstractNumId w:val="12"/>
+    <w:abstractNumId w:val="13"/>
     <w:lvlOverride w:ilvl="0"/>
     <w:lvlOverride w:ilvl="1">
       <w:startOverride w:val="1"/>
     </w:lvlOverride>
   </w:num>
   <w:num w:numId="5">
+    <w:abstractNumId w:val="13"/>
+  </w:num>
+  <w:num w:numId="6">
+    <w:abstractNumId w:val="13"/>
+  </w:num>
+  <w:num w:numId="7">
+    <w:abstractNumId w:val="4"/>
+  </w:num>
+  <w:num w:numId="8">
+    <w:abstractNumId w:val="20"/>
+  </w:num>
+  <w:num w:numId="9">
+    <w:abstractNumId w:val="23"/>
+  </w:num>
+  <w:num w:numId="10">
+    <w:abstractNumId w:val="27"/>
+  </w:num>
+  <w:num w:numId="11">
+    <w:abstractNumId w:val="21"/>
+  </w:num>
+  <w:num w:numId="12">
+    <w:abstractNumId w:val="3"/>
+  </w:num>
+  <w:num w:numId="13">
+    <w:abstractNumId w:val="19"/>
+  </w:num>
+  <w:num w:numId="14">
+    <w:abstractNumId w:val="17"/>
+  </w:num>
+  <w:num w:numId="15">
+    <w:abstractNumId w:val="5"/>
+  </w:num>
+  <w:num w:numId="16">
     <w:abstractNumId w:val="12"/>
   </w:num>
-  <w:num w:numId="6">
-    <w:abstractNumId w:val="12"/>
+  <w:num w:numId="17">
+    <w:abstractNumId w:val="8"/>
   </w:num>
-  <w:num w:numId="7">
-    <w:abstractNumId w:val="3"/>
+  <w:num w:numId="18">
+    <w:abstractNumId w:val="9"/>
   </w:num>
-  <w:num w:numId="8">
-    <w:abstractNumId w:val="17"/>
+  <w:num w:numId="19">
+    <w:abstractNumId w:val="7"/>
   </w:num>
-  <w:num w:numId="9">
-    <w:abstractNumId w:val="20"/>
+  <w:num w:numId="20">
+    <w:abstractNumId w:val="25"/>
   </w:num>
-  <w:num w:numId="10">
-    <w:abstractNumId w:val="23"/>
-  </w:num>
-  <w:num w:numId="11">
+  <w:num w:numId="21">
     <w:abstractNumId w:val="18"/>
   </w:num>
-  <w:num w:numId="12">
+  <w:num w:numId="22">
     <w:abstractNumId w:val="2"/>
   </w:num>
-  <w:num w:numId="13">
-    <w:abstractNumId w:val="16"/>
+  <w:num w:numId="23">
+    <w:abstractNumId w:val="29"/>
   </w:num>
-  <w:num w:numId="14">
-    <w:abstractNumId w:val="14"/>
+  <w:num w:numId="24">
+    <w:abstractNumId w:val="10"/>
   </w:num>
-  <w:num w:numId="15">
-    <w:abstractNumId w:val="4"/>
+  <w:num w:numId="25">
+    <w:abstractNumId w:val="15"/>
   </w:num>
-  <w:num w:numId="16">
+  <w:num w:numId="26">
     <w:abstractNumId w:val="11"/>
   </w:num>
-  <w:num w:numId="17">
-    <w:abstractNumId w:val="7"/>
-  </w:num>
-  <w:num w:numId="18">
-    <w:abstractNumId w:val="8"/>
-  </w:num>
-  <w:num w:numId="19">
-    <w:abstractNumId w:val="6"/>
-  </w:num>
-  <w:num w:numId="20">
-    <w:abstractNumId w:val="22"/>
-  </w:num>
-  <w:num w:numId="21">
-    <w:abstractNumId w:val="15"/>
-  </w:num>
-  <w:num w:numId="22">
-    <w:abstractNumId w:val="1"/>
-  </w:num>
-  <w:num w:numId="23">
-    <w:abstractNumId w:val="25"/>
-  </w:num>
-  <w:num w:numId="24">
-    <w:abstractNumId w:val="9"/>
-  </w:num>
-  <w:num w:numId="25">
-    <w:abstractNumId w:val="13"/>
-  </w:num>
-  <w:num w:numId="26">
-    <w:abstractNumId w:val="10"/>
-  </w:num>
   <w:num w:numId="27">
-    <w:abstractNumId w:val="21"/>
+    <w:abstractNumId w:val="24"/>
   </w:num>
   <w:num w:numId="28">
-    <w:abstractNumId w:val="24"/>
+    <w:abstractNumId w:val="28"/>
   </w:num>
   <w:num w:numId="29">
     <w:abstractNumId w:val="0"/>
+  </w:num>
+  <w:num w:numId="30">
+    <w:abstractNumId w:val="26"/>
+  </w:num>
+  <w:num w:numId="31">
+    <w:abstractNumId w:val="30"/>
+  </w:num>
+  <w:num w:numId="32">
+    <w:abstractNumId w:val="1"/>
+  </w:num>
+  <w:num w:numId="33">
+    <w:abstractNumId w:val="16"/>
+  </w:num>
+  <w:num w:numId="34">
+    <w:abstractNumId w:val="14"/>
   </w:num>
   <w:numIdMacAtCleanup w:val="6"/>
 </w:numbering>
@@ -25556,6 +27860,19 @@
       <w:szCs w:val="18"/>
     </w:rPr>
   </w:style>
+  <w:style w:type="character" w:styleId="HTMLCode">
+    <w:name w:val="HTML Code"/>
+    <w:basedOn w:val="DefaultParagraphFont"/>
+    <w:uiPriority w:val="99"/>
+    <w:semiHidden/>
+    <w:unhideWhenUsed/>
+    <w:rsid w:val="00871EAC"/>
+    <w:rPr>
+      <w:rFonts w:ascii="Courier New" w:eastAsia="Times New Roman" w:hAnsi="Courier New" w:cs="Courier New"/>
+      <w:sz w:val="20"/>
+      <w:szCs w:val="20"/>
+    </w:rPr>
+  </w:style>
 </w:styles>
 </file>
 
@@ -25825,7 +28142,7 @@
 </file>
 
 <file path=customXml/itemProps1.xml><?xml version="1.0" encoding="utf-8"?>
-<ds:datastoreItem xmlns:ds="http://schemas.openxmlformats.org/officeDocument/2006/customXml" ds:itemID="{33954B7D-2D21-F944-BB10-E6E8853E37E8}">
+<ds:datastoreItem xmlns:ds="http://schemas.openxmlformats.org/officeDocument/2006/customXml" ds:itemID="{5F878712-CDB0-8E40-B9DD-34BF85FE5296}">
   <ds:schemaRefs>
     <ds:schemaRef ds:uri="http://schemas.openxmlformats.org/officeDocument/2006/bibliography"/>
   </ds:schemaRefs>

</xml_diff>